<commit_message>
Add Pandas notebook and update other files
</commit_message>
<xml_diff>
--- a/راهنما/چگونه با Jupyter Book کار کنید.docx
+++ b/راهنما/چگونه با Jupyter Book کار کنید.docx
@@ -838,7 +838,7 @@
           <w:rFonts w:cs="B Nazanin"/>
         </w:rPr>
         <w:pict w14:anchorId="74E0C98D">
-          <v:rect id="_x0000_i1031" style="width:0;height:1.5pt" o:hralign="center" o:hrstd="t" o:hr="t" fillcolor="#a0a0a0" stroked="f"/>
+          <v:rect id="_x0000_i1025" style="width:0;height:1.5pt" o:hralign="center" o:hrstd="t" o:hr="t" fillcolor="#a0a0a0" stroked="f"/>
         </w:pict>
       </w:r>
     </w:p>
@@ -1182,6 +1182,2519 @@
       </w:r>
     </w:p>
     <w:p/>
+    <w:p/>
+    <w:p/>
+    <w:p/>
+    <w:p/>
+    <w:p/>
+    <w:p>
+      <w:pPr>
+        <w:tabs>
+          <w:tab w:val="left" w:pos="8088"/>
+        </w:tabs>
+      </w:pPr>
+      <w:r>
+        <w:tab/>
+      </w:r>
+    </w:p>
+    <w:p>
+      <w:pPr>
+        <w:tabs>
+          <w:tab w:val="left" w:pos="8088"/>
+        </w:tabs>
+      </w:pPr>
+    </w:p>
+    <w:p>
+      <w:pPr>
+        <w:tabs>
+          <w:tab w:val="left" w:pos="8088"/>
+        </w:tabs>
+      </w:pPr>
+    </w:p>
+    <w:p>
+      <w:pPr>
+        <w:tabs>
+          <w:tab w:val="left" w:pos="8088"/>
+        </w:tabs>
+      </w:pPr>
+    </w:p>
+    <w:p>
+      <w:pPr>
+        <w:tabs>
+          <w:tab w:val="left" w:pos="8088"/>
+        </w:tabs>
+      </w:pPr>
+    </w:p>
+    <w:p>
+      <w:pPr>
+        <w:tabs>
+          <w:tab w:val="left" w:pos="8088"/>
+        </w:tabs>
+        <w:bidi/>
+      </w:pPr>
+      <w:r>
+        <w:rPr>
+          <w:rtl/>
+        </w:rPr>
+        <w:t>برای انتشار کتاب</w:t>
+      </w:r>
+      <w:r>
+        <w:t xml:space="preserve"> </w:t>
+      </w:r>
+      <w:proofErr w:type="spellStart"/>
+      <w:r>
+        <w:t>Jupyter</w:t>
+      </w:r>
+      <w:proofErr w:type="spellEnd"/>
+      <w:r>
+        <w:t xml:space="preserve"> Book </w:t>
+      </w:r>
+      <w:r>
+        <w:rPr>
+          <w:rtl/>
+        </w:rPr>
+        <w:t xml:space="preserve">خود به‌صورت فصل‌به‌فصل در </w:t>
+      </w:r>
+      <w:r>
+        <w:rPr>
+          <w:b/>
+          <w:bCs/>
+        </w:rPr>
+        <w:t>GitHub</w:t>
+      </w:r>
+      <w:r>
+        <w:rPr>
+          <w:rtl/>
+        </w:rPr>
+        <w:t>، مراحل زیر را دنبال کنید</w:t>
+      </w:r>
+      <w:r>
+        <w:t>:</w:t>
+      </w:r>
+    </w:p>
+    <w:p>
+      <w:pPr>
+        <w:tabs>
+          <w:tab w:val="left" w:pos="8088"/>
+        </w:tabs>
+        <w:bidi/>
+      </w:pPr>
+      <w:r>
+        <w:pict w14:anchorId="5D5624B4">
+          <v:rect id="_x0000_i1068" style="width:0;height:1.5pt" o:hralign="center" o:hrstd="t" o:hr="t" fillcolor="#a0a0a0" stroked="f"/>
+        </w:pict>
+      </w:r>
+    </w:p>
+    <w:p>
+      <w:pPr>
+        <w:tabs>
+          <w:tab w:val="left" w:pos="8088"/>
+        </w:tabs>
+        <w:bidi/>
+        <w:rPr>
+          <w:b/>
+          <w:bCs/>
+        </w:rPr>
+      </w:pPr>
+      <w:r>
+        <w:rPr>
+          <w:b/>
+          <w:bCs/>
+        </w:rPr>
+        <w:t xml:space="preserve">1. </w:t>
+      </w:r>
+      <w:r>
+        <w:rPr>
+          <w:b/>
+          <w:bCs/>
+          <w:rtl/>
+        </w:rPr>
+        <w:t>ایجاد مخزن</w:t>
+      </w:r>
+      <w:r>
+        <w:rPr>
+          <w:b/>
+          <w:bCs/>
+        </w:rPr>
+        <w:t xml:space="preserve"> (Repository) </w:t>
+      </w:r>
+      <w:r>
+        <w:rPr>
+          <w:b/>
+          <w:bCs/>
+          <w:rtl/>
+        </w:rPr>
+        <w:t>در</w:t>
+      </w:r>
+      <w:r>
+        <w:rPr>
+          <w:b/>
+          <w:bCs/>
+        </w:rPr>
+        <w:t xml:space="preserve"> GitHub</w:t>
+      </w:r>
+    </w:p>
+    <w:p>
+      <w:pPr>
+        <w:numPr>
+          <w:ilvl w:val="0"/>
+          <w:numId w:val="3"/>
+        </w:numPr>
+        <w:tabs>
+          <w:tab w:val="left" w:pos="8088"/>
+        </w:tabs>
+        <w:bidi/>
+      </w:pPr>
+      <w:r>
+        <w:rPr>
+          <w:rtl/>
+        </w:rPr>
+        <w:t>به</w:t>
+      </w:r>
+      <w:r>
+        <w:t xml:space="preserve"> GitHub </w:t>
+      </w:r>
+      <w:r>
+        <w:rPr>
+          <w:rtl/>
+        </w:rPr>
+        <w:t xml:space="preserve">بروید و روی </w:t>
+      </w:r>
+      <w:r>
+        <w:rPr>
+          <w:b/>
+          <w:bCs/>
+        </w:rPr>
+        <w:t>New Repository</w:t>
+      </w:r>
+      <w:r>
+        <w:t xml:space="preserve"> </w:t>
+      </w:r>
+      <w:r>
+        <w:rPr>
+          <w:rtl/>
+        </w:rPr>
+        <w:t>کلیک کنید</w:t>
+      </w:r>
+      <w:r>
+        <w:t>.</w:t>
+      </w:r>
+    </w:p>
+    <w:p>
+      <w:pPr>
+        <w:numPr>
+          <w:ilvl w:val="0"/>
+          <w:numId w:val="3"/>
+        </w:numPr>
+        <w:tabs>
+          <w:tab w:val="left" w:pos="8088"/>
+        </w:tabs>
+        <w:bidi/>
+      </w:pPr>
+      <w:r>
+        <w:rPr>
+          <w:rtl/>
+        </w:rPr>
+        <w:t xml:space="preserve">یک نام مناسب برای مخزن انتخاب کنید (مثلاً </w:t>
+      </w:r>
+      <w:proofErr w:type="spellStart"/>
+      <w:r>
+        <w:t>jupyter</w:t>
+      </w:r>
+      <w:proofErr w:type="spellEnd"/>
+      <w:r>
+        <w:t xml:space="preserve">-book </w:t>
+      </w:r>
+      <w:r>
+        <w:rPr>
+          <w:rtl/>
+        </w:rPr>
+        <w:t>یا نام کتاب</w:t>
+      </w:r>
+      <w:r>
+        <w:t>).</w:t>
+      </w:r>
+    </w:p>
+    <w:p>
+      <w:pPr>
+        <w:numPr>
+          <w:ilvl w:val="0"/>
+          <w:numId w:val="3"/>
+        </w:numPr>
+        <w:tabs>
+          <w:tab w:val="left" w:pos="8088"/>
+        </w:tabs>
+        <w:bidi/>
+      </w:pPr>
+      <w:r>
+        <w:rPr>
+          <w:b/>
+          <w:bCs/>
+        </w:rPr>
+        <w:t>Public</w:t>
+      </w:r>
+      <w:r>
+        <w:t xml:space="preserve"> </w:t>
+      </w:r>
+      <w:r>
+        <w:rPr>
+          <w:rtl/>
+        </w:rPr>
+        <w:t>را انتخاب کنید تا همه بتوانند به کتاب دسترسی داشته باشند</w:t>
+      </w:r>
+      <w:r>
+        <w:t>.</w:t>
+      </w:r>
+    </w:p>
+    <w:p>
+      <w:pPr>
+        <w:numPr>
+          <w:ilvl w:val="0"/>
+          <w:numId w:val="3"/>
+        </w:numPr>
+        <w:tabs>
+          <w:tab w:val="left" w:pos="8088"/>
+        </w:tabs>
+        <w:bidi/>
+      </w:pPr>
+      <w:r>
+        <w:rPr>
+          <w:b/>
+          <w:bCs/>
+        </w:rPr>
+        <w:t>Add a README file</w:t>
+      </w:r>
+      <w:r>
+        <w:t xml:space="preserve"> </w:t>
+      </w:r>
+      <w:r>
+        <w:rPr>
+          <w:rtl/>
+        </w:rPr>
+        <w:t>را فعال کنید</w:t>
+      </w:r>
+      <w:r>
+        <w:t>.</w:t>
+      </w:r>
+    </w:p>
+    <w:p>
+      <w:pPr>
+        <w:numPr>
+          <w:ilvl w:val="0"/>
+          <w:numId w:val="3"/>
+        </w:numPr>
+        <w:tabs>
+          <w:tab w:val="left" w:pos="8088"/>
+        </w:tabs>
+        <w:bidi/>
+      </w:pPr>
+      <w:r>
+        <w:rPr>
+          <w:rtl/>
+        </w:rPr>
+        <w:t xml:space="preserve">روی </w:t>
+      </w:r>
+      <w:r>
+        <w:rPr>
+          <w:b/>
+          <w:bCs/>
+        </w:rPr>
+        <w:t>Create Repository</w:t>
+      </w:r>
+      <w:r>
+        <w:t xml:space="preserve"> </w:t>
+      </w:r>
+      <w:r>
+        <w:rPr>
+          <w:rtl/>
+        </w:rPr>
+        <w:t>کلیک کنید</w:t>
+      </w:r>
+      <w:r>
+        <w:t>.</w:t>
+      </w:r>
+    </w:p>
+    <w:p>
+      <w:pPr>
+        <w:tabs>
+          <w:tab w:val="left" w:pos="8088"/>
+        </w:tabs>
+        <w:bidi/>
+      </w:pPr>
+      <w:r>
+        <w:pict w14:anchorId="4CCB0700">
+          <v:rect id="_x0000_i1069" style="width:0;height:1.5pt" o:hralign="center" o:hrstd="t" o:hr="t" fillcolor="#a0a0a0" stroked="f"/>
+        </w:pict>
+      </w:r>
+    </w:p>
+    <w:p>
+      <w:pPr>
+        <w:tabs>
+          <w:tab w:val="left" w:pos="8088"/>
+        </w:tabs>
+        <w:bidi/>
+        <w:rPr>
+          <w:b/>
+          <w:bCs/>
+        </w:rPr>
+      </w:pPr>
+      <w:r>
+        <w:rPr>
+          <w:b/>
+          <w:bCs/>
+        </w:rPr>
+        <w:t xml:space="preserve">2. </w:t>
+      </w:r>
+      <w:r>
+        <w:rPr>
+          <w:b/>
+          <w:bCs/>
+          <w:rtl/>
+        </w:rPr>
+        <w:t>اتصال مخزن به پوشه کتاب در سیستم‌تان</w:t>
+      </w:r>
+    </w:p>
+    <w:p>
+      <w:pPr>
+        <w:tabs>
+          <w:tab w:val="left" w:pos="8088"/>
+        </w:tabs>
+        <w:bidi/>
+      </w:pPr>
+      <w:r>
+        <w:rPr>
+          <w:rtl/>
+        </w:rPr>
+        <w:t xml:space="preserve">فرض کنیم کتاب شما در یک پوشه به نام </w:t>
+      </w:r>
+      <w:r>
+        <w:t xml:space="preserve">my-book </w:t>
+      </w:r>
+      <w:r>
+        <w:rPr>
+          <w:rtl/>
+        </w:rPr>
+        <w:t>قرار دارد. ابتدا پوشه را به مخزن متصل کنید</w:t>
+      </w:r>
+      <w:r>
+        <w:t>:</w:t>
+      </w:r>
+    </w:p>
+    <w:p>
+      <w:pPr>
+        <w:tabs>
+          <w:tab w:val="left" w:pos="8088"/>
+        </w:tabs>
+        <w:bidi/>
+      </w:pPr>
+      <w:r>
+        <w:t>bash</w:t>
+      </w:r>
+    </w:p>
+    <w:p>
+      <w:pPr>
+        <w:tabs>
+          <w:tab w:val="left" w:pos="8088"/>
+        </w:tabs>
+        <w:bidi/>
+      </w:pPr>
+      <w:proofErr w:type="spellStart"/>
+      <w:r>
+        <w:t>CopyEdit</w:t>
+      </w:r>
+      <w:proofErr w:type="spellEnd"/>
+    </w:p>
+    <w:p>
+      <w:pPr>
+        <w:tabs>
+          <w:tab w:val="left" w:pos="8088"/>
+        </w:tabs>
+        <w:bidi/>
+      </w:pPr>
+      <w:r>
+        <w:t>cd path/to/my-</w:t>
+      </w:r>
+      <w:proofErr w:type="gramStart"/>
+      <w:r>
+        <w:t>book  #</w:t>
+      </w:r>
+      <w:proofErr w:type="gramEnd"/>
+      <w:r>
+        <w:t xml:space="preserve"> </w:t>
+      </w:r>
+      <w:r>
+        <w:rPr>
+          <w:rtl/>
+        </w:rPr>
+        <w:t>به پوشه کتاب بروید</w:t>
+      </w:r>
+    </w:p>
+    <w:p>
+      <w:pPr>
+        <w:tabs>
+          <w:tab w:val="left" w:pos="8088"/>
+        </w:tabs>
+        <w:bidi/>
+      </w:pPr>
+      <w:r>
+        <w:t xml:space="preserve">git </w:t>
+      </w:r>
+      <w:proofErr w:type="spellStart"/>
+      <w:r>
+        <w:t>init</w:t>
+      </w:r>
+      <w:proofErr w:type="spellEnd"/>
+      <w:r>
+        <w:t xml:space="preserve">            # </w:t>
+      </w:r>
+      <w:r>
+        <w:rPr>
+          <w:rtl/>
+        </w:rPr>
+        <w:t>مخزن</w:t>
+      </w:r>
+      <w:r>
+        <w:t xml:space="preserve"> Git </w:t>
+      </w:r>
+      <w:r>
+        <w:rPr>
+          <w:rtl/>
+        </w:rPr>
+        <w:t>محلی ایجاد کنید</w:t>
+      </w:r>
+    </w:p>
+    <w:p>
+      <w:pPr>
+        <w:tabs>
+          <w:tab w:val="left" w:pos="8088"/>
+        </w:tabs>
+        <w:bidi/>
+      </w:pPr>
+      <w:r>
+        <w:t>git remote add origin https://github.com/YourUsername/jupyter-book.git</w:t>
+      </w:r>
+    </w:p>
+    <w:p>
+      <w:pPr>
+        <w:tabs>
+          <w:tab w:val="left" w:pos="8088"/>
+        </w:tabs>
+        <w:bidi/>
+      </w:pPr>
+      <w:r>
+        <w:pict w14:anchorId="23D85D46">
+          <v:rect id="_x0000_i1070" style="width:0;height:1.5pt" o:hralign="center" o:hrstd="t" o:hr="t" fillcolor="#a0a0a0" stroked="f"/>
+        </w:pict>
+      </w:r>
+    </w:p>
+    <w:p>
+      <w:pPr>
+        <w:tabs>
+          <w:tab w:val="left" w:pos="8088"/>
+        </w:tabs>
+        <w:bidi/>
+        <w:rPr>
+          <w:b/>
+          <w:bCs/>
+        </w:rPr>
+      </w:pPr>
+      <w:r>
+        <w:rPr>
+          <w:b/>
+          <w:bCs/>
+        </w:rPr>
+        <w:t xml:space="preserve">3. </w:t>
+      </w:r>
+      <w:r>
+        <w:rPr>
+          <w:b/>
+          <w:bCs/>
+          <w:rtl/>
+        </w:rPr>
+        <w:t>آپلود فصل اول</w:t>
+      </w:r>
+    </w:p>
+    <w:p>
+      <w:pPr>
+        <w:tabs>
+          <w:tab w:val="left" w:pos="8088"/>
+        </w:tabs>
+        <w:bidi/>
+      </w:pPr>
+      <w:r>
+        <w:rPr>
+          <w:rtl/>
+        </w:rPr>
+        <w:t xml:space="preserve">هر فصل را پس از آماده‌سازی جداگانه آپلود کنید. برای مثال، فرض کنید فصل اول آماده شده و فایل‌ها در پوشه </w:t>
+      </w:r>
+      <w:r>
+        <w:t xml:space="preserve">content/chapter1/ </w:t>
+      </w:r>
+      <w:r>
+        <w:rPr>
+          <w:rtl/>
+        </w:rPr>
+        <w:t>قرار دارند</w:t>
+      </w:r>
+      <w:r>
+        <w:t>:</w:t>
+      </w:r>
+    </w:p>
+    <w:p>
+      <w:pPr>
+        <w:tabs>
+          <w:tab w:val="left" w:pos="8088"/>
+        </w:tabs>
+        <w:bidi/>
+      </w:pPr>
+      <w:r>
+        <w:t>bash</w:t>
+      </w:r>
+    </w:p>
+    <w:p>
+      <w:pPr>
+        <w:tabs>
+          <w:tab w:val="left" w:pos="8088"/>
+        </w:tabs>
+        <w:bidi/>
+      </w:pPr>
+      <w:proofErr w:type="spellStart"/>
+      <w:r>
+        <w:t>CopyEdit</w:t>
+      </w:r>
+      <w:proofErr w:type="spellEnd"/>
+    </w:p>
+    <w:p>
+      <w:pPr>
+        <w:tabs>
+          <w:tab w:val="left" w:pos="8088"/>
+        </w:tabs>
+        <w:bidi/>
+      </w:pPr>
+      <w:r>
+        <w:t>git add content/chapter1/</w:t>
+      </w:r>
+    </w:p>
+    <w:p>
+      <w:pPr>
+        <w:tabs>
+          <w:tab w:val="left" w:pos="8088"/>
+        </w:tabs>
+        <w:bidi/>
+      </w:pPr>
+      <w:r>
+        <w:t>git commit -m "</w:t>
+      </w:r>
+      <w:r>
+        <w:rPr>
+          <w:rtl/>
+        </w:rPr>
+        <w:t>اضافه کردن فصل اول</w:t>
+      </w:r>
+      <w:r>
+        <w:t>"</w:t>
+      </w:r>
+    </w:p>
+    <w:p>
+      <w:pPr>
+        <w:tabs>
+          <w:tab w:val="left" w:pos="8088"/>
+        </w:tabs>
+        <w:bidi/>
+      </w:pPr>
+      <w:r>
+        <w:t>git push origin main</w:t>
+      </w:r>
+    </w:p>
+    <w:p>
+      <w:pPr>
+        <w:tabs>
+          <w:tab w:val="left" w:pos="8088"/>
+        </w:tabs>
+        <w:bidi/>
+      </w:pPr>
+      <w:r>
+        <w:rPr>
+          <w:b/>
+          <w:bCs/>
+          <w:rtl/>
+        </w:rPr>
+        <w:t>توجه</w:t>
+      </w:r>
+      <w:r>
+        <w:rPr>
+          <w:b/>
+          <w:bCs/>
+        </w:rPr>
+        <w:t>:</w:t>
+      </w:r>
+      <w:r>
+        <w:t xml:space="preserve"> </w:t>
+      </w:r>
+      <w:r>
+        <w:rPr>
+          <w:rtl/>
+        </w:rPr>
+        <w:t>اگر اولین بار است که</w:t>
+      </w:r>
+      <w:r>
+        <w:t xml:space="preserve"> push </w:t>
+      </w:r>
+      <w:r>
+        <w:rPr>
+          <w:rtl/>
+        </w:rPr>
+        <w:t>می‌کنید، ممکن است نیاز باشد از دستور زیر استفاده کنید</w:t>
+      </w:r>
+      <w:r>
+        <w:t>:</w:t>
+      </w:r>
+    </w:p>
+    <w:p>
+      <w:pPr>
+        <w:tabs>
+          <w:tab w:val="left" w:pos="8088"/>
+        </w:tabs>
+        <w:bidi/>
+      </w:pPr>
+      <w:r>
+        <w:t>bash</w:t>
+      </w:r>
+    </w:p>
+    <w:p>
+      <w:pPr>
+        <w:tabs>
+          <w:tab w:val="left" w:pos="8088"/>
+        </w:tabs>
+        <w:bidi/>
+      </w:pPr>
+      <w:proofErr w:type="spellStart"/>
+      <w:r>
+        <w:lastRenderedPageBreak/>
+        <w:t>CopyEdit</w:t>
+      </w:r>
+      <w:proofErr w:type="spellEnd"/>
+    </w:p>
+    <w:p>
+      <w:pPr>
+        <w:tabs>
+          <w:tab w:val="left" w:pos="8088"/>
+        </w:tabs>
+        <w:bidi/>
+      </w:pPr>
+      <w:r>
+        <w:t>git push -u origin main</w:t>
+      </w:r>
+    </w:p>
+    <w:p>
+      <w:pPr>
+        <w:tabs>
+          <w:tab w:val="left" w:pos="8088"/>
+        </w:tabs>
+        <w:bidi/>
+      </w:pPr>
+      <w:r>
+        <w:pict w14:anchorId="3E7F0AD7">
+          <v:rect id="_x0000_i1071" style="width:0;height:1.5pt" o:hralign="center" o:hrstd="t" o:hr="t" fillcolor="#a0a0a0" stroked="f"/>
+        </w:pict>
+      </w:r>
+    </w:p>
+    <w:p>
+      <w:pPr>
+        <w:tabs>
+          <w:tab w:val="left" w:pos="8088"/>
+        </w:tabs>
+        <w:bidi/>
+        <w:rPr>
+          <w:b/>
+          <w:bCs/>
+        </w:rPr>
+      </w:pPr>
+      <w:r>
+        <w:rPr>
+          <w:b/>
+          <w:bCs/>
+        </w:rPr>
+        <w:t xml:space="preserve">4. </w:t>
+      </w:r>
+      <w:r>
+        <w:rPr>
+          <w:b/>
+          <w:bCs/>
+          <w:rtl/>
+        </w:rPr>
+        <w:t>انتشار به‌روزرسانی‌های بعدی (فصل‌های جدید)</w:t>
+      </w:r>
+    </w:p>
+    <w:p>
+      <w:pPr>
+        <w:tabs>
+          <w:tab w:val="left" w:pos="8088"/>
+        </w:tabs>
+        <w:bidi/>
+      </w:pPr>
+      <w:r>
+        <w:rPr>
+          <w:rtl/>
+        </w:rPr>
+        <w:t>برای هر فصل جدید، مراحل زیر را تکرار کنید</w:t>
+      </w:r>
+      <w:r>
+        <w:t>:</w:t>
+      </w:r>
+    </w:p>
+    <w:p>
+      <w:pPr>
+        <w:tabs>
+          <w:tab w:val="left" w:pos="8088"/>
+        </w:tabs>
+        <w:bidi/>
+      </w:pPr>
+      <w:r>
+        <w:t>bash</w:t>
+      </w:r>
+    </w:p>
+    <w:p>
+      <w:pPr>
+        <w:tabs>
+          <w:tab w:val="left" w:pos="8088"/>
+        </w:tabs>
+        <w:bidi/>
+      </w:pPr>
+      <w:proofErr w:type="spellStart"/>
+      <w:r>
+        <w:t>CopyEdit</w:t>
+      </w:r>
+      <w:proofErr w:type="spellEnd"/>
+    </w:p>
+    <w:p>
+      <w:pPr>
+        <w:tabs>
+          <w:tab w:val="left" w:pos="8088"/>
+        </w:tabs>
+        <w:bidi/>
+      </w:pPr>
+      <w:r>
+        <w:t>git add content/chapter2/</w:t>
+      </w:r>
+    </w:p>
+    <w:p>
+      <w:pPr>
+        <w:tabs>
+          <w:tab w:val="left" w:pos="8088"/>
+        </w:tabs>
+        <w:bidi/>
+      </w:pPr>
+      <w:r>
+        <w:t>git commit -m "</w:t>
+      </w:r>
+      <w:r>
+        <w:rPr>
+          <w:rtl/>
+        </w:rPr>
+        <w:t>اضافه کردن فصل دوم</w:t>
+      </w:r>
+      <w:r>
+        <w:t>"</w:t>
+      </w:r>
+    </w:p>
+    <w:p>
+      <w:pPr>
+        <w:tabs>
+          <w:tab w:val="left" w:pos="8088"/>
+        </w:tabs>
+        <w:bidi/>
+      </w:pPr>
+      <w:r>
+        <w:t>git push origin main</w:t>
+      </w:r>
+    </w:p>
+    <w:p>
+      <w:pPr>
+        <w:tabs>
+          <w:tab w:val="left" w:pos="8088"/>
+        </w:tabs>
+        <w:bidi/>
+      </w:pPr>
+      <w:r>
+        <w:pict w14:anchorId="2ACFADBA">
+          <v:rect id="_x0000_i1072" style="width:0;height:1.5pt" o:hralign="center" o:hrstd="t" o:hr="t" fillcolor="#a0a0a0" stroked="f"/>
+        </w:pict>
+      </w:r>
+    </w:p>
+    <w:p>
+      <w:pPr>
+        <w:tabs>
+          <w:tab w:val="left" w:pos="8088"/>
+        </w:tabs>
+        <w:bidi/>
+        <w:rPr>
+          <w:b/>
+          <w:bCs/>
+        </w:rPr>
+      </w:pPr>
+      <w:r>
+        <w:rPr>
+          <w:b/>
+          <w:bCs/>
+        </w:rPr>
+        <w:t xml:space="preserve">5. </w:t>
+      </w:r>
+      <w:r>
+        <w:rPr>
+          <w:b/>
+          <w:bCs/>
+          <w:rtl/>
+        </w:rPr>
+        <w:t>فعال‌سازی</w:t>
+      </w:r>
+      <w:r>
+        <w:rPr>
+          <w:b/>
+          <w:bCs/>
+        </w:rPr>
+        <w:t xml:space="preserve"> GitHub Pages</w:t>
+      </w:r>
+    </w:p>
+    <w:p>
+      <w:pPr>
+        <w:tabs>
+          <w:tab w:val="left" w:pos="8088"/>
+        </w:tabs>
+        <w:bidi/>
+      </w:pPr>
+      <w:r>
+        <w:rPr>
+          <w:rtl/>
+        </w:rPr>
+        <w:t>برای انتشار آنلاین کتاب</w:t>
+      </w:r>
+      <w:r>
+        <w:t>:</w:t>
+      </w:r>
+    </w:p>
+    <w:p>
+      <w:pPr>
+        <w:numPr>
+          <w:ilvl w:val="0"/>
+          <w:numId w:val="4"/>
+        </w:numPr>
+        <w:tabs>
+          <w:tab w:val="left" w:pos="8088"/>
+        </w:tabs>
+        <w:bidi/>
+      </w:pPr>
+      <w:r>
+        <w:rPr>
+          <w:rtl/>
+        </w:rPr>
+        <w:t xml:space="preserve">به </w:t>
+      </w:r>
+      <w:r>
+        <w:rPr>
+          <w:b/>
+          <w:bCs/>
+        </w:rPr>
+        <w:t>Settings</w:t>
+      </w:r>
+      <w:r>
+        <w:t xml:space="preserve"> </w:t>
+      </w:r>
+      <w:r>
+        <w:rPr>
+          <w:rtl/>
+        </w:rPr>
+        <w:t>مخزن خود در</w:t>
+      </w:r>
+      <w:r>
+        <w:t xml:space="preserve"> GitHub </w:t>
+      </w:r>
+      <w:r>
+        <w:rPr>
+          <w:rtl/>
+        </w:rPr>
+        <w:t>بروید</w:t>
+      </w:r>
+      <w:r>
+        <w:t>.</w:t>
+      </w:r>
+    </w:p>
+    <w:p>
+      <w:pPr>
+        <w:numPr>
+          <w:ilvl w:val="0"/>
+          <w:numId w:val="4"/>
+        </w:numPr>
+        <w:tabs>
+          <w:tab w:val="left" w:pos="8088"/>
+        </w:tabs>
+        <w:bidi/>
+      </w:pPr>
+      <w:r>
+        <w:rPr>
+          <w:rtl/>
+        </w:rPr>
+        <w:t xml:space="preserve">از منوی سمت چپ، روی </w:t>
+      </w:r>
+      <w:r>
+        <w:rPr>
+          <w:b/>
+          <w:bCs/>
+        </w:rPr>
+        <w:t>Pages</w:t>
+      </w:r>
+      <w:r>
+        <w:t xml:space="preserve"> </w:t>
+      </w:r>
+      <w:r>
+        <w:rPr>
+          <w:rtl/>
+        </w:rPr>
+        <w:t>کلیک کنید</w:t>
+      </w:r>
+      <w:r>
+        <w:t>.</w:t>
+      </w:r>
+    </w:p>
+    <w:p>
+      <w:pPr>
+        <w:numPr>
+          <w:ilvl w:val="0"/>
+          <w:numId w:val="4"/>
+        </w:numPr>
+        <w:tabs>
+          <w:tab w:val="left" w:pos="8088"/>
+        </w:tabs>
+        <w:bidi/>
+      </w:pPr>
+      <w:r>
+        <w:rPr>
+          <w:rtl/>
+        </w:rPr>
+        <w:t xml:space="preserve">از بخش </w:t>
+      </w:r>
+      <w:r>
+        <w:rPr>
+          <w:b/>
+          <w:bCs/>
+        </w:rPr>
+        <w:t>Source</w:t>
+      </w:r>
+      <w:r>
+        <w:rPr>
+          <w:rtl/>
+        </w:rPr>
+        <w:t>، شاخه</w:t>
+      </w:r>
+      <w:r>
+        <w:t xml:space="preserve"> (branch) </w:t>
+      </w:r>
+      <w:r>
+        <w:rPr>
+          <w:rtl/>
+        </w:rPr>
+        <w:t>و پوشه‌ای که</w:t>
+      </w:r>
+      <w:r>
+        <w:t xml:space="preserve"> </w:t>
+      </w:r>
+      <w:proofErr w:type="spellStart"/>
+      <w:r>
+        <w:t>Jupyter</w:t>
+      </w:r>
+      <w:proofErr w:type="spellEnd"/>
+      <w:r>
+        <w:t xml:space="preserve"> Book </w:t>
+      </w:r>
+      <w:r>
+        <w:rPr>
+          <w:rtl/>
+        </w:rPr>
+        <w:t xml:space="preserve">در آن ساخته شده (معمولاً </w:t>
+      </w:r>
+      <w:proofErr w:type="spellStart"/>
+      <w:r>
+        <w:t>gh</w:t>
+      </w:r>
+      <w:proofErr w:type="spellEnd"/>
+      <w:r>
+        <w:t xml:space="preserve">-pages </w:t>
+      </w:r>
+      <w:r>
+        <w:rPr>
+          <w:rtl/>
+        </w:rPr>
+        <w:t xml:space="preserve">یا پوشه </w:t>
+      </w:r>
+      <w:r>
+        <w:t xml:space="preserve">_build/html) </w:t>
+      </w:r>
+      <w:r>
+        <w:rPr>
+          <w:rtl/>
+        </w:rPr>
+        <w:t>را انتخاب کنید</w:t>
+      </w:r>
+      <w:r>
+        <w:t>.</w:t>
+      </w:r>
+    </w:p>
+    <w:p>
+      <w:pPr>
+        <w:numPr>
+          <w:ilvl w:val="0"/>
+          <w:numId w:val="4"/>
+        </w:numPr>
+        <w:tabs>
+          <w:tab w:val="left" w:pos="8088"/>
+        </w:tabs>
+        <w:bidi/>
+      </w:pPr>
+      <w:r>
+        <w:rPr>
+          <w:rtl/>
+        </w:rPr>
+        <w:t xml:space="preserve">روی </w:t>
+      </w:r>
+      <w:r>
+        <w:rPr>
+          <w:b/>
+          <w:bCs/>
+        </w:rPr>
+        <w:t>Save</w:t>
+      </w:r>
+      <w:r>
+        <w:t xml:space="preserve"> </w:t>
+      </w:r>
+      <w:r>
+        <w:rPr>
+          <w:rtl/>
+        </w:rPr>
+        <w:t>کلیک کنید</w:t>
+      </w:r>
+      <w:r>
+        <w:t>.</w:t>
+      </w:r>
+    </w:p>
+    <w:p>
+      <w:pPr>
+        <w:tabs>
+          <w:tab w:val="left" w:pos="8088"/>
+        </w:tabs>
+        <w:bidi/>
+      </w:pPr>
+      <w:r>
+        <w:rPr>
+          <w:rtl/>
+        </w:rPr>
+        <w:t>پس از چند دقیقه، کتاب شما از طریق لینکی مانند زیر در دسترس خواهد بود</w:t>
+      </w:r>
+      <w:r>
+        <w:t>:</w:t>
+      </w:r>
+    </w:p>
+    <w:p>
+      <w:pPr>
+        <w:tabs>
+          <w:tab w:val="left" w:pos="8088"/>
+        </w:tabs>
+        <w:bidi/>
+      </w:pPr>
+      <w:proofErr w:type="spellStart"/>
+      <w:r>
+        <w:t>arduino</w:t>
+      </w:r>
+      <w:proofErr w:type="spellEnd"/>
+    </w:p>
+    <w:p>
+      <w:pPr>
+        <w:tabs>
+          <w:tab w:val="left" w:pos="8088"/>
+        </w:tabs>
+        <w:bidi/>
+      </w:pPr>
+      <w:proofErr w:type="spellStart"/>
+      <w:r>
+        <w:t>CopyEdit</w:t>
+      </w:r>
+      <w:proofErr w:type="spellEnd"/>
+    </w:p>
+    <w:p>
+      <w:pPr>
+        <w:tabs>
+          <w:tab w:val="left" w:pos="8088"/>
+        </w:tabs>
+        <w:bidi/>
+      </w:pPr>
+      <w:r>
+        <w:t>https://YourUsername.github.io/jupyter-book/</w:t>
+      </w:r>
+    </w:p>
+    <w:p>
+      <w:pPr>
+        <w:tabs>
+          <w:tab w:val="left" w:pos="8088"/>
+        </w:tabs>
+        <w:bidi/>
+      </w:pPr>
+      <w:r>
+        <w:pict w14:anchorId="7C488751">
+          <v:rect id="_x0000_i1073" style="width:0;height:1.5pt" o:hralign="center" o:hrstd="t" o:hr="t" fillcolor="#a0a0a0" stroked="f"/>
+        </w:pict>
+      </w:r>
+    </w:p>
+    <w:p>
+      <w:pPr>
+        <w:tabs>
+          <w:tab w:val="left" w:pos="8088"/>
+        </w:tabs>
+        <w:bidi/>
+        <w:rPr>
+          <w:b/>
+          <w:bCs/>
+        </w:rPr>
+      </w:pPr>
+      <w:r>
+        <w:rPr>
+          <w:b/>
+          <w:bCs/>
+        </w:rPr>
+        <w:t xml:space="preserve">6. </w:t>
+      </w:r>
+      <w:r>
+        <w:rPr>
+          <w:b/>
+          <w:bCs/>
+          <w:rtl/>
+        </w:rPr>
+        <w:t>ساخت</w:t>
+      </w:r>
+      <w:r>
+        <w:rPr>
+          <w:b/>
+          <w:bCs/>
+        </w:rPr>
+        <w:t xml:space="preserve"> </w:t>
+      </w:r>
+      <w:proofErr w:type="spellStart"/>
+      <w:r>
+        <w:rPr>
+          <w:b/>
+          <w:bCs/>
+        </w:rPr>
+        <w:t>Jupyter</w:t>
+      </w:r>
+      <w:proofErr w:type="spellEnd"/>
+      <w:r>
+        <w:rPr>
+          <w:b/>
+          <w:bCs/>
+        </w:rPr>
+        <w:t xml:space="preserve"> Book </w:t>
+      </w:r>
+      <w:r>
+        <w:rPr>
+          <w:b/>
+          <w:bCs/>
+          <w:rtl/>
+        </w:rPr>
+        <w:t>و به‌روزرسانی</w:t>
+      </w:r>
+      <w:r>
+        <w:rPr>
+          <w:b/>
+          <w:bCs/>
+        </w:rPr>
+        <w:t xml:space="preserve"> GitHub Pages</w:t>
+      </w:r>
+    </w:p>
+    <w:p>
+      <w:pPr>
+        <w:tabs>
+          <w:tab w:val="left" w:pos="8088"/>
+        </w:tabs>
+        <w:bidi/>
+      </w:pPr>
+      <w:r>
+        <w:rPr>
+          <w:rtl/>
+        </w:rPr>
+        <w:t>هر زمان که فصل جدیدی اضافه کردید یا تغییراتی دادید</w:t>
+      </w:r>
+      <w:r>
+        <w:t>:</w:t>
+      </w:r>
+    </w:p>
+    <w:p>
+      <w:pPr>
+        <w:tabs>
+          <w:tab w:val="left" w:pos="8088"/>
+        </w:tabs>
+        <w:bidi/>
+      </w:pPr>
+      <w:r>
+        <w:t>bash</w:t>
+      </w:r>
+    </w:p>
+    <w:p>
+      <w:pPr>
+        <w:tabs>
+          <w:tab w:val="left" w:pos="8088"/>
+        </w:tabs>
+        <w:bidi/>
+      </w:pPr>
+      <w:proofErr w:type="spellStart"/>
+      <w:r>
+        <w:t>CopyEdit</w:t>
+      </w:r>
+      <w:proofErr w:type="spellEnd"/>
+    </w:p>
+    <w:p>
+      <w:pPr>
+        <w:tabs>
+          <w:tab w:val="left" w:pos="8088"/>
+        </w:tabs>
+        <w:bidi/>
+      </w:pPr>
+      <w:proofErr w:type="spellStart"/>
+      <w:r>
+        <w:t>jupyter</w:t>
+      </w:r>
+      <w:proofErr w:type="spellEnd"/>
+      <w:r>
+        <w:t>-book build my-book</w:t>
+      </w:r>
+      <w:proofErr w:type="gramStart"/>
+      <w:r>
+        <w:t>/  #</w:t>
+      </w:r>
+      <w:proofErr w:type="gramEnd"/>
+      <w:r>
+        <w:t xml:space="preserve"> </w:t>
+      </w:r>
+      <w:r>
+        <w:rPr>
+          <w:rtl/>
+        </w:rPr>
+        <w:t>ساختن کتاب</w:t>
+      </w:r>
+    </w:p>
+    <w:p>
+      <w:pPr>
+        <w:tabs>
+          <w:tab w:val="left" w:pos="8088"/>
+        </w:tabs>
+        <w:bidi/>
+      </w:pPr>
+      <w:proofErr w:type="spellStart"/>
+      <w:r>
+        <w:lastRenderedPageBreak/>
+        <w:t>ghp</w:t>
+      </w:r>
+      <w:proofErr w:type="spellEnd"/>
+      <w:r>
+        <w:t>-import -n -p -f my-book/_build/</w:t>
+      </w:r>
+      <w:proofErr w:type="gramStart"/>
+      <w:r>
+        <w:t>html  #</w:t>
+      </w:r>
+      <w:proofErr w:type="gramEnd"/>
+      <w:r>
+        <w:t xml:space="preserve"> </w:t>
+      </w:r>
+      <w:r>
+        <w:rPr>
+          <w:rtl/>
+        </w:rPr>
+        <w:t>انتشار در</w:t>
+      </w:r>
+      <w:r>
+        <w:t xml:space="preserve"> GitHub Pages</w:t>
+      </w:r>
+    </w:p>
+    <w:p>
+      <w:pPr>
+        <w:tabs>
+          <w:tab w:val="left" w:pos="8088"/>
+        </w:tabs>
+        <w:bidi/>
+      </w:pPr>
+      <w:r>
+        <w:pict w14:anchorId="057C2AF6">
+          <v:rect id="_x0000_i1074" style="width:0;height:1.5pt" o:hralign="center" o:hrstd="t" o:hr="t" fillcolor="#a0a0a0" stroked="f"/>
+        </w:pict>
+      </w:r>
+    </w:p>
+    <w:p>
+      <w:pPr>
+        <w:tabs>
+          <w:tab w:val="left" w:pos="8088"/>
+        </w:tabs>
+        <w:bidi/>
+        <w:rPr>
+          <w:b/>
+          <w:bCs/>
+        </w:rPr>
+      </w:pPr>
+      <w:r>
+        <w:rPr>
+          <w:b/>
+          <w:bCs/>
+        </w:rPr>
+        <w:t xml:space="preserve">7. </w:t>
+      </w:r>
+      <w:r>
+        <w:rPr>
+          <w:b/>
+          <w:bCs/>
+          <w:rtl/>
+        </w:rPr>
+        <w:t>نکات تکمیلی</w:t>
+      </w:r>
+      <w:r>
+        <w:rPr>
+          <w:b/>
+          <w:bCs/>
+        </w:rPr>
+        <w:t>:</w:t>
+      </w:r>
+    </w:p>
+    <w:p>
+      <w:pPr>
+        <w:numPr>
+          <w:ilvl w:val="0"/>
+          <w:numId w:val="5"/>
+        </w:numPr>
+        <w:tabs>
+          <w:tab w:val="left" w:pos="8088"/>
+        </w:tabs>
+        <w:bidi/>
+      </w:pPr>
+      <w:r>
+        <w:rPr>
+          <w:rtl/>
+        </w:rPr>
+        <w:t xml:space="preserve">اطمینان حاصل کنید که </w:t>
+      </w:r>
+      <w:proofErr w:type="spellStart"/>
+      <w:r>
+        <w:t>ghp</w:t>
+      </w:r>
+      <w:proofErr w:type="spellEnd"/>
+      <w:r>
+        <w:t xml:space="preserve">-import </w:t>
+      </w:r>
+      <w:r>
+        <w:rPr>
+          <w:rtl/>
+        </w:rPr>
+        <w:t>را نصب کرده‌اید</w:t>
+      </w:r>
+      <w:r>
+        <w:t>:</w:t>
+      </w:r>
+    </w:p>
+    <w:p>
+      <w:pPr>
+        <w:tabs>
+          <w:tab w:val="left" w:pos="8088"/>
+        </w:tabs>
+        <w:bidi/>
+      </w:pPr>
+      <w:r>
+        <w:t>bash</w:t>
+      </w:r>
+    </w:p>
+    <w:p>
+      <w:pPr>
+        <w:tabs>
+          <w:tab w:val="left" w:pos="8088"/>
+        </w:tabs>
+        <w:bidi/>
+      </w:pPr>
+      <w:proofErr w:type="spellStart"/>
+      <w:r>
+        <w:t>CopyEdit</w:t>
+      </w:r>
+      <w:proofErr w:type="spellEnd"/>
+    </w:p>
+    <w:p>
+      <w:pPr>
+        <w:tabs>
+          <w:tab w:val="left" w:pos="8088"/>
+        </w:tabs>
+        <w:bidi/>
+      </w:pPr>
+      <w:r>
+        <w:t xml:space="preserve">pip install </w:t>
+      </w:r>
+      <w:proofErr w:type="spellStart"/>
+      <w:r>
+        <w:t>ghp</w:t>
+      </w:r>
+      <w:proofErr w:type="spellEnd"/>
+      <w:r>
+        <w:t>-import</w:t>
+      </w:r>
+    </w:p>
+    <w:p>
+      <w:pPr>
+        <w:numPr>
+          <w:ilvl w:val="0"/>
+          <w:numId w:val="5"/>
+        </w:numPr>
+        <w:tabs>
+          <w:tab w:val="left" w:pos="8088"/>
+        </w:tabs>
+        <w:bidi/>
+      </w:pPr>
+      <w:r>
+        <w:rPr>
+          <w:rtl/>
+        </w:rPr>
+        <w:t xml:space="preserve">اگر از شاخه </w:t>
+      </w:r>
+      <w:proofErr w:type="spellStart"/>
+      <w:r>
+        <w:t>gh</w:t>
+      </w:r>
+      <w:proofErr w:type="spellEnd"/>
+      <w:r>
+        <w:t xml:space="preserve">-pages </w:t>
+      </w:r>
+      <w:r>
+        <w:rPr>
+          <w:rtl/>
+        </w:rPr>
+        <w:t>استفاده می‌کنید، مطمئن شوید که در تنظیمات</w:t>
+      </w:r>
+      <w:r>
+        <w:t xml:space="preserve"> GitHub Pages </w:t>
+      </w:r>
+      <w:r>
+        <w:rPr>
+          <w:rtl/>
+        </w:rPr>
+        <w:t>این شاخه را انتخاب کرده‌اید</w:t>
+      </w:r>
+      <w:r>
+        <w:t>.</w:t>
+      </w:r>
+    </w:p>
+    <w:p>
+      <w:pPr>
+        <w:tabs>
+          <w:tab w:val="left" w:pos="8088"/>
+        </w:tabs>
+      </w:pPr>
+    </w:p>
+    <w:p>
+      <w:pPr>
+        <w:bidi/>
+        <w:rPr>
+          <w:rtl/>
+        </w:rPr>
+      </w:pPr>
+    </w:p>
+    <w:p>
+      <w:pPr>
+        <w:bidi/>
+        <w:rPr>
+          <w:rtl/>
+        </w:rPr>
+      </w:pPr>
+    </w:p>
+    <w:p>
+      <w:pPr>
+        <w:bidi/>
+        <w:rPr>
+          <w:rtl/>
+        </w:rPr>
+      </w:pPr>
+    </w:p>
+    <w:p>
+      <w:pPr>
+        <w:bidi/>
+        <w:rPr>
+          <w:b/>
+          <w:bCs/>
+        </w:rPr>
+      </w:pPr>
+      <w:r>
+        <w:rPr>
+          <w:b/>
+          <w:bCs/>
+        </w:rPr>
+        <w:t xml:space="preserve">1. </w:t>
+      </w:r>
+      <w:r>
+        <w:rPr>
+          <w:b/>
+          <w:bCs/>
+          <w:rtl/>
+        </w:rPr>
+        <w:t>ساختن خروجی</w:t>
+      </w:r>
+      <w:r>
+        <w:rPr>
+          <w:b/>
+          <w:bCs/>
+        </w:rPr>
+        <w:t xml:space="preserve"> HTML </w:t>
+      </w:r>
+      <w:r>
+        <w:rPr>
+          <w:b/>
+          <w:bCs/>
+          <w:rtl/>
+        </w:rPr>
+        <w:t>از</w:t>
+      </w:r>
+      <w:r>
+        <w:rPr>
+          <w:b/>
+          <w:bCs/>
+        </w:rPr>
+        <w:t xml:space="preserve"> </w:t>
+      </w:r>
+      <w:proofErr w:type="spellStart"/>
+      <w:r>
+        <w:rPr>
+          <w:b/>
+          <w:bCs/>
+        </w:rPr>
+        <w:t>Jupyter</w:t>
+      </w:r>
+      <w:proofErr w:type="spellEnd"/>
+      <w:r>
+        <w:rPr>
+          <w:b/>
+          <w:bCs/>
+        </w:rPr>
+        <w:t xml:space="preserve"> Book</w:t>
+      </w:r>
+    </w:p>
+    <w:p>
+      <w:pPr>
+        <w:bidi/>
+      </w:pPr>
+      <w:r>
+        <w:rPr>
+          <w:rtl/>
+        </w:rPr>
+        <w:t xml:space="preserve">ابتدا باید محتوای کتاب را به </w:t>
+      </w:r>
+      <w:r>
+        <w:rPr>
+          <w:b/>
+          <w:bCs/>
+          <w:rtl/>
+        </w:rPr>
+        <w:t>فرمت</w:t>
+      </w:r>
+      <w:r>
+        <w:rPr>
+          <w:b/>
+          <w:bCs/>
+        </w:rPr>
+        <w:t xml:space="preserve"> HTML</w:t>
+      </w:r>
+      <w:r>
+        <w:t xml:space="preserve"> </w:t>
+      </w:r>
+      <w:r>
+        <w:rPr>
+          <w:rtl/>
+        </w:rPr>
+        <w:t>تبدیل کنید</w:t>
+      </w:r>
+      <w:r>
+        <w:t>:</w:t>
+      </w:r>
+    </w:p>
+    <w:p>
+      <w:pPr>
+        <w:bidi/>
+      </w:pPr>
+      <w:proofErr w:type="spellStart"/>
+      <w:r>
+        <w:t>cmd</w:t>
+      </w:r>
+      <w:proofErr w:type="spellEnd"/>
+    </w:p>
+    <w:p>
+      <w:pPr>
+        <w:bidi/>
+      </w:pPr>
+      <w:proofErr w:type="spellStart"/>
+      <w:r>
+        <w:t>CopyEdit</w:t>
+      </w:r>
+      <w:proofErr w:type="spellEnd"/>
+    </w:p>
+    <w:p>
+      <w:pPr>
+        <w:bidi/>
+      </w:pPr>
+      <w:proofErr w:type="spellStart"/>
+      <w:r>
+        <w:t>jupyter</w:t>
+      </w:r>
+      <w:proofErr w:type="spellEnd"/>
+      <w:r>
+        <w:t>-book build my-</w:t>
+      </w:r>
+      <w:proofErr w:type="gramStart"/>
+      <w:r>
+        <w:t>first-book</w:t>
+      </w:r>
+      <w:proofErr w:type="gramEnd"/>
+    </w:p>
+    <w:p>
+      <w:pPr>
+        <w:numPr>
+          <w:ilvl w:val="0"/>
+          <w:numId w:val="6"/>
+        </w:numPr>
+        <w:bidi/>
+      </w:pPr>
+      <w:r>
+        <w:rPr>
+          <w:rtl/>
+        </w:rPr>
+        <w:t xml:space="preserve">این دستور یک پوشه به‌نام </w:t>
+      </w:r>
+      <w:r>
+        <w:t xml:space="preserve">_build/html </w:t>
+      </w:r>
+      <w:r>
+        <w:rPr>
+          <w:rtl/>
+        </w:rPr>
+        <w:t>می‌سازد که شامل فایل‌های</w:t>
+      </w:r>
+      <w:r>
+        <w:t xml:space="preserve"> HTML </w:t>
+      </w:r>
+      <w:r>
+        <w:rPr>
+          <w:rtl/>
+        </w:rPr>
+        <w:t>کتاب است</w:t>
+      </w:r>
+      <w:r>
+        <w:t>.</w:t>
+      </w:r>
+    </w:p>
+    <w:p>
+      <w:pPr>
+        <w:bidi/>
+      </w:pPr>
+      <w:r>
+        <w:pict w14:anchorId="347F76B9">
+          <v:rect id="_x0000_i1119" style="width:0;height:1.5pt" o:hralign="right" o:hrstd="t" o:hr="t" fillcolor="#a0a0a0" stroked="f"/>
+        </w:pict>
+      </w:r>
+    </w:p>
+    <w:p>
+      <w:pPr>
+        <w:bidi/>
+        <w:rPr>
+          <w:b/>
+          <w:bCs/>
+        </w:rPr>
+      </w:pPr>
+      <w:r>
+        <w:rPr>
+          <w:b/>
+          <w:bCs/>
+        </w:rPr>
+        <w:t xml:space="preserve">2. </w:t>
+      </w:r>
+      <w:r>
+        <w:rPr>
+          <w:b/>
+          <w:bCs/>
+          <w:rtl/>
+        </w:rPr>
+        <w:t xml:space="preserve">انتقال به شاخه </w:t>
+      </w:r>
+      <w:proofErr w:type="spellStart"/>
+      <w:r>
+        <w:rPr>
+          <w:b/>
+          <w:bCs/>
+        </w:rPr>
+        <w:t>gh</w:t>
+      </w:r>
+      <w:proofErr w:type="spellEnd"/>
+      <w:r>
+        <w:rPr>
+          <w:b/>
+          <w:bCs/>
+        </w:rPr>
+        <w:t>-pages</w:t>
+      </w:r>
+    </w:p>
+    <w:p>
+      <w:pPr>
+        <w:bidi/>
+      </w:pPr>
+      <w:r>
+        <w:rPr>
+          <w:rtl/>
+        </w:rPr>
+        <w:t>برای اینکه</w:t>
+      </w:r>
+      <w:r>
+        <w:t xml:space="preserve"> GitHub Pages </w:t>
+      </w:r>
+      <w:r>
+        <w:rPr>
+          <w:rtl/>
+        </w:rPr>
+        <w:t>بتواند سایت را نمایش دهد، باید فایل‌های</w:t>
+      </w:r>
+      <w:r>
+        <w:t xml:space="preserve"> HTML </w:t>
+      </w:r>
+      <w:r>
+        <w:rPr>
+          <w:rtl/>
+        </w:rPr>
+        <w:t xml:space="preserve">را در شاخه‌ی </w:t>
+      </w:r>
+      <w:proofErr w:type="spellStart"/>
+      <w:r>
+        <w:t>gh</w:t>
+      </w:r>
+      <w:proofErr w:type="spellEnd"/>
+      <w:r>
+        <w:t xml:space="preserve">-pages </w:t>
+      </w:r>
+      <w:r>
+        <w:rPr>
+          <w:rtl/>
+        </w:rPr>
+        <w:t>قرار دهید</w:t>
+      </w:r>
+      <w:r>
+        <w:t>:</w:t>
+      </w:r>
+    </w:p>
+    <w:p>
+      <w:pPr>
+        <w:bidi/>
+      </w:pPr>
+      <w:proofErr w:type="spellStart"/>
+      <w:r>
+        <w:t>cmd</w:t>
+      </w:r>
+      <w:proofErr w:type="spellEnd"/>
+    </w:p>
+    <w:p>
+      <w:pPr>
+        <w:bidi/>
+      </w:pPr>
+      <w:proofErr w:type="spellStart"/>
+      <w:r>
+        <w:t>CopyEdit</w:t>
+      </w:r>
+      <w:proofErr w:type="spellEnd"/>
+    </w:p>
+    <w:p>
+      <w:pPr>
+        <w:bidi/>
+      </w:pPr>
+      <w:r>
+        <w:t xml:space="preserve">git checkout -b </w:t>
+      </w:r>
+      <w:proofErr w:type="spellStart"/>
+      <w:r>
+        <w:t>gh</w:t>
+      </w:r>
+      <w:proofErr w:type="spellEnd"/>
+      <w:r>
+        <w:t>-pages</w:t>
+      </w:r>
+    </w:p>
+    <w:p>
+      <w:pPr>
+        <w:bidi/>
+      </w:pPr>
+      <w:r>
+        <w:pict w14:anchorId="18FA6EF3">
+          <v:rect id="_x0000_i1120" style="width:0;height:1.5pt" o:hralign="right" o:hrstd="t" o:hr="t" fillcolor="#a0a0a0" stroked="f"/>
+        </w:pict>
+      </w:r>
+    </w:p>
+    <w:p>
+      <w:pPr>
+        <w:bidi/>
+        <w:rPr>
+          <w:b/>
+          <w:bCs/>
+        </w:rPr>
+      </w:pPr>
+      <w:r>
+        <w:rPr>
+          <w:b/>
+          <w:bCs/>
+        </w:rPr>
+        <w:t xml:space="preserve">3. </w:t>
+      </w:r>
+      <w:r>
+        <w:rPr>
+          <w:b/>
+          <w:bCs/>
+          <w:rtl/>
+        </w:rPr>
+        <w:t>انتقال فایل‌ها و</w:t>
+      </w:r>
+      <w:r>
+        <w:rPr>
+          <w:b/>
+          <w:bCs/>
+        </w:rPr>
+        <w:t xml:space="preserve"> Push </w:t>
+      </w:r>
+      <w:r>
+        <w:rPr>
+          <w:b/>
+          <w:bCs/>
+          <w:rtl/>
+        </w:rPr>
+        <w:t>کردن</w:t>
+      </w:r>
+    </w:p>
+    <w:p>
+      <w:pPr>
+        <w:numPr>
+          <w:ilvl w:val="0"/>
+          <w:numId w:val="7"/>
+        </w:numPr>
+        <w:bidi/>
+      </w:pPr>
+      <w:r>
+        <w:rPr>
+          <w:rtl/>
+        </w:rPr>
+        <w:t xml:space="preserve">فایل‌های داخل پوشه </w:t>
+      </w:r>
+      <w:r>
+        <w:t xml:space="preserve">_build/html </w:t>
+      </w:r>
+      <w:r>
+        <w:rPr>
+          <w:rtl/>
+        </w:rPr>
+        <w:t xml:space="preserve">را به </w:t>
+      </w:r>
+      <w:r>
+        <w:rPr>
+          <w:b/>
+          <w:bCs/>
+          <w:rtl/>
+        </w:rPr>
+        <w:t>ریشه‌ی ریپوزیتوری</w:t>
+      </w:r>
+      <w:r>
+        <w:rPr>
+          <w:rtl/>
+        </w:rPr>
+        <w:t xml:space="preserve"> کپی کنید</w:t>
+      </w:r>
+      <w:r>
+        <w:t>.</w:t>
+      </w:r>
+    </w:p>
+    <w:p>
+      <w:pPr>
+        <w:bidi/>
+        <w:ind w:left="720"/>
+        <w:jc w:val="right"/>
+      </w:pPr>
+      <w:proofErr w:type="spellStart"/>
+      <w:r>
+        <w:lastRenderedPageBreak/>
+        <w:t>xcopy</w:t>
+      </w:r>
+      <w:proofErr w:type="spellEnd"/>
+      <w:r>
+        <w:t xml:space="preserve"> _build\html\</w:t>
+      </w:r>
+      <w:proofErr w:type="gramStart"/>
+      <w:r>
+        <w:t>*.*</w:t>
+      </w:r>
+      <w:proofErr w:type="gramEnd"/>
+      <w:r>
+        <w:t xml:space="preserve"> /s /e</w:t>
+      </w:r>
+    </w:p>
+    <w:p>
+      <w:pPr>
+        <w:numPr>
+          <w:ilvl w:val="0"/>
+          <w:numId w:val="7"/>
+        </w:numPr>
+        <w:bidi/>
+      </w:pPr>
+      <w:r>
+        <w:rPr>
+          <w:rtl/>
+        </w:rPr>
+        <w:t>سپس آن‌ها را</w:t>
+      </w:r>
+      <w:r>
+        <w:t xml:space="preserve"> Stage </w:t>
+      </w:r>
+      <w:r>
+        <w:rPr>
+          <w:rtl/>
+        </w:rPr>
+        <w:t>و</w:t>
+      </w:r>
+      <w:r>
+        <w:t xml:space="preserve"> Commit </w:t>
+      </w:r>
+      <w:r>
+        <w:rPr>
+          <w:rtl/>
+        </w:rPr>
+        <w:t>کنید</w:t>
+      </w:r>
+      <w:r>
+        <w:t>:</w:t>
+      </w:r>
+    </w:p>
+    <w:p>
+      <w:pPr>
+        <w:bidi/>
+      </w:pPr>
+      <w:proofErr w:type="spellStart"/>
+      <w:r>
+        <w:t>cmd</w:t>
+      </w:r>
+      <w:proofErr w:type="spellEnd"/>
+    </w:p>
+    <w:p>
+      <w:pPr>
+        <w:bidi/>
+      </w:pPr>
+      <w:proofErr w:type="spellStart"/>
+      <w:r>
+        <w:t>CopyEdit</w:t>
+      </w:r>
+      <w:proofErr w:type="spellEnd"/>
+    </w:p>
+    <w:p>
+      <w:pPr>
+        <w:bidi/>
+        <w:jc w:val="right"/>
+      </w:pPr>
+      <w:r>
+        <w:t xml:space="preserve">git </w:t>
+      </w:r>
+      <w:proofErr w:type="gramStart"/>
+      <w:r>
+        <w:t>add .</w:t>
+      </w:r>
+      <w:proofErr w:type="gramEnd"/>
+    </w:p>
+    <w:p>
+      <w:pPr>
+        <w:bidi/>
+      </w:pPr>
+      <w:r>
+        <w:t>git commit -m "</w:t>
+      </w:r>
+      <w:r>
+        <w:rPr>
+          <w:rtl/>
+        </w:rPr>
+        <w:t>انتشار کتاب روی</w:t>
+      </w:r>
+      <w:r>
+        <w:t xml:space="preserve"> GitHub Pages"</w:t>
+      </w:r>
+    </w:p>
+    <w:p>
+      <w:pPr>
+        <w:bidi/>
+      </w:pPr>
+      <w:r>
+        <w:t xml:space="preserve">git push origin </w:t>
+      </w:r>
+      <w:proofErr w:type="spellStart"/>
+      <w:r>
+        <w:t>gh</w:t>
+      </w:r>
+      <w:proofErr w:type="spellEnd"/>
+      <w:r>
+        <w:t>-pages</w:t>
+      </w:r>
+    </w:p>
+    <w:p>
+      <w:pPr>
+        <w:bidi/>
+      </w:pPr>
+      <w:r>
+        <w:pict w14:anchorId="5A7F2EA7">
+          <v:rect id="_x0000_i1121" style="width:0;height:1.5pt" o:hralign="right" o:hrstd="t" o:hr="t" fillcolor="#a0a0a0" stroked="f"/>
+        </w:pict>
+      </w:r>
+    </w:p>
+    <w:p>
+      <w:pPr>
+        <w:bidi/>
+        <w:rPr>
+          <w:b/>
+          <w:bCs/>
+        </w:rPr>
+      </w:pPr>
+      <w:r>
+        <w:rPr>
+          <w:b/>
+          <w:bCs/>
+        </w:rPr>
+        <w:t xml:space="preserve">4. </w:t>
+      </w:r>
+      <w:r>
+        <w:rPr>
+          <w:b/>
+          <w:bCs/>
+          <w:rtl/>
+        </w:rPr>
+        <w:t>تنظیم</w:t>
+      </w:r>
+      <w:r>
+        <w:rPr>
+          <w:b/>
+          <w:bCs/>
+        </w:rPr>
+        <w:t xml:space="preserve"> GitHub Pages</w:t>
+      </w:r>
+    </w:p>
+    <w:p>
+      <w:pPr>
+        <w:bidi/>
+      </w:pPr>
+      <w:r>
+        <w:rPr>
+          <w:rtl/>
+        </w:rPr>
+        <w:t xml:space="preserve">به </w:t>
+      </w:r>
+      <w:r>
+        <w:rPr>
+          <w:b/>
+          <w:bCs/>
+          <w:rtl/>
+        </w:rPr>
+        <w:t>ریپوزیتوری</w:t>
+      </w:r>
+      <w:r>
+        <w:rPr>
+          <w:b/>
+          <w:bCs/>
+        </w:rPr>
+        <w:t xml:space="preserve"> GitHub</w:t>
+      </w:r>
+      <w:r>
+        <w:t xml:space="preserve"> </w:t>
+      </w:r>
+      <w:r>
+        <w:rPr>
+          <w:rtl/>
+        </w:rPr>
+        <w:t>خود بروید</w:t>
+      </w:r>
+      <w:r>
+        <w:t>:</w:t>
+      </w:r>
+    </w:p>
+    <w:p>
+      <w:pPr>
+        <w:numPr>
+          <w:ilvl w:val="0"/>
+          <w:numId w:val="8"/>
+        </w:numPr>
+        <w:bidi/>
+      </w:pPr>
+      <w:r>
+        <w:rPr>
+          <w:rtl/>
+        </w:rPr>
+        <w:t xml:space="preserve">وارد بخش </w:t>
+      </w:r>
+      <w:r>
+        <w:rPr>
+          <w:b/>
+          <w:bCs/>
+        </w:rPr>
+        <w:t>Settings</w:t>
+      </w:r>
+      <w:r>
+        <w:t xml:space="preserve"> </w:t>
+      </w:r>
+      <w:r>
+        <w:rPr>
+          <w:rtl/>
+        </w:rPr>
+        <w:t>شوید</w:t>
+      </w:r>
+      <w:r>
+        <w:t>.</w:t>
+      </w:r>
+    </w:p>
+    <w:p>
+      <w:pPr>
+        <w:numPr>
+          <w:ilvl w:val="0"/>
+          <w:numId w:val="8"/>
+        </w:numPr>
+        <w:bidi/>
+      </w:pPr>
+      <w:r>
+        <w:rPr>
+          <w:rtl/>
+        </w:rPr>
+        <w:t xml:space="preserve">در منوی سمت چپ، روی </w:t>
+      </w:r>
+      <w:r>
+        <w:rPr>
+          <w:b/>
+          <w:bCs/>
+        </w:rPr>
+        <w:t>Pages</w:t>
+      </w:r>
+      <w:r>
+        <w:t xml:space="preserve"> </w:t>
+      </w:r>
+      <w:r>
+        <w:rPr>
+          <w:rtl/>
+        </w:rPr>
+        <w:t>کلیک کنید</w:t>
+      </w:r>
+      <w:r>
+        <w:t>.</w:t>
+      </w:r>
+    </w:p>
+    <w:p>
+      <w:pPr>
+        <w:numPr>
+          <w:ilvl w:val="0"/>
+          <w:numId w:val="8"/>
+        </w:numPr>
+        <w:bidi/>
+      </w:pPr>
+      <w:r>
+        <w:rPr>
+          <w:rtl/>
+        </w:rPr>
+        <w:t xml:space="preserve">در بخش </w:t>
+      </w:r>
+      <w:r>
+        <w:rPr>
+          <w:b/>
+          <w:bCs/>
+        </w:rPr>
+        <w:t>Source</w:t>
+      </w:r>
+      <w:r>
+        <w:t>:</w:t>
+      </w:r>
+    </w:p>
+    <w:p>
+      <w:pPr>
+        <w:numPr>
+          <w:ilvl w:val="1"/>
+          <w:numId w:val="8"/>
+        </w:numPr>
+        <w:bidi/>
+      </w:pPr>
+      <w:proofErr w:type="spellStart"/>
+      <w:r>
+        <w:t>gh</w:t>
+      </w:r>
+      <w:proofErr w:type="spellEnd"/>
+      <w:r>
+        <w:t xml:space="preserve">-pages </w:t>
+      </w:r>
+      <w:r>
+        <w:rPr>
+          <w:rtl/>
+        </w:rPr>
+        <w:t>را انتخاب کنید</w:t>
+      </w:r>
+      <w:r>
+        <w:t>.</w:t>
+      </w:r>
+    </w:p>
+    <w:p>
+      <w:pPr>
+        <w:numPr>
+          <w:ilvl w:val="1"/>
+          <w:numId w:val="8"/>
+        </w:numPr>
+        <w:bidi/>
+      </w:pPr>
+      <w:r>
+        <w:rPr>
+          <w:rtl/>
+        </w:rPr>
+        <w:t xml:space="preserve">روی </w:t>
+      </w:r>
+      <w:r>
+        <w:rPr>
+          <w:b/>
+          <w:bCs/>
+        </w:rPr>
+        <w:t>Save</w:t>
+      </w:r>
+      <w:r>
+        <w:t xml:space="preserve"> </w:t>
+      </w:r>
+      <w:r>
+        <w:rPr>
+          <w:rtl/>
+        </w:rPr>
+        <w:t>کلیک کنید</w:t>
+      </w:r>
+      <w:r>
+        <w:t>.</w:t>
+      </w:r>
+    </w:p>
+    <w:p>
+      <w:pPr>
+        <w:bidi/>
+      </w:pPr>
+      <w:r>
+        <w:pict w14:anchorId="5C2D965B">
+          <v:rect id="_x0000_i1122" style="width:0;height:1.5pt" o:hralign="right" o:hrstd="t" o:hr="t" fillcolor="#a0a0a0" stroked="f"/>
+        </w:pict>
+      </w:r>
+    </w:p>
+    <w:p>
+      <w:pPr>
+        <w:bidi/>
+        <w:rPr>
+          <w:b/>
+          <w:bCs/>
+        </w:rPr>
+      </w:pPr>
+      <w:r>
+        <w:rPr>
+          <w:b/>
+          <w:bCs/>
+        </w:rPr>
+        <w:t xml:space="preserve">5. </w:t>
+      </w:r>
+      <w:r>
+        <w:rPr>
+          <w:b/>
+          <w:bCs/>
+          <w:rtl/>
+        </w:rPr>
+        <w:t>نمایش آنلاین کتاب</w:t>
+      </w:r>
+    </w:p>
+    <w:p>
+      <w:pPr>
+        <w:bidi/>
+      </w:pPr>
+      <w:r>
+        <w:rPr>
+          <w:rtl/>
+        </w:rPr>
+        <w:t>بعد از چند دقیقه، کتاب شما به‌صورت آنلاین نمایش داده می‌شود. آدرس به‌این‌صورت خواهد بود</w:t>
+      </w:r>
+      <w:r>
+        <w:t>:</w:t>
+      </w:r>
+    </w:p>
+    <w:p>
+      <w:pPr>
+        <w:bidi/>
+      </w:pPr>
+      <w:proofErr w:type="spellStart"/>
+      <w:r>
+        <w:t>cpp</w:t>
+      </w:r>
+      <w:proofErr w:type="spellEnd"/>
+    </w:p>
+    <w:p>
+      <w:pPr>
+        <w:bidi/>
+      </w:pPr>
+      <w:proofErr w:type="spellStart"/>
+      <w:r>
+        <w:t>CopyEdit</w:t>
+      </w:r>
+      <w:proofErr w:type="spellEnd"/>
+    </w:p>
+    <w:p>
+      <w:pPr>
+        <w:bidi/>
+      </w:pPr>
+      <w:r>
+        <w:t>https://YourUsername.github.io/YourRepositoryName</w:t>
+      </w:r>
+    </w:p>
+    <w:p>
+      <w:pPr>
+        <w:bidi/>
+      </w:pPr>
+      <w:r>
+        <w:rPr>
+          <w:rtl/>
+        </w:rPr>
+        <w:t>مثلاً برای شما</w:t>
+      </w:r>
+      <w:r>
+        <w:t>:</w:t>
+      </w:r>
+    </w:p>
+    <w:p>
+      <w:pPr>
+        <w:bidi/>
+      </w:pPr>
+      <w:proofErr w:type="spellStart"/>
+      <w:r>
+        <w:t>cpp</w:t>
+      </w:r>
+      <w:proofErr w:type="spellEnd"/>
+    </w:p>
+    <w:p>
+      <w:pPr>
+        <w:bidi/>
+      </w:pPr>
+      <w:proofErr w:type="spellStart"/>
+      <w:r>
+        <w:t>CopyEdit</w:t>
+      </w:r>
+      <w:proofErr w:type="spellEnd"/>
+    </w:p>
+    <w:p>
+      <w:pPr>
+        <w:bidi/>
+      </w:pPr>
+      <w:r>
+        <w:t>https://S-Ashkezari.github.io/DataMiningCourse</w:t>
+      </w:r>
+    </w:p>
+    <w:p>
+      <w:pPr>
+        <w:bidi/>
+      </w:pPr>
+      <w:r>
+        <w:pict w14:anchorId="5BEE0B28">
+          <v:rect id="_x0000_i1123" style="width:0;height:1.5pt" o:hralign="right" o:hrstd="t" o:hr="t" fillcolor="#a0a0a0" stroked="f"/>
+        </w:pict>
+      </w:r>
+    </w:p>
+    <w:p>
+      <w:pPr>
+        <w:bidi/>
+        <w:rPr>
+          <w:b/>
+          <w:bCs/>
+        </w:rPr>
+      </w:pPr>
+      <w:r>
+        <w:rPr>
+          <w:rFonts w:ascii="Segoe UI Emoji" w:hAnsi="Segoe UI Emoji" w:cs="Segoe UI Emoji"/>
+          <w:b/>
+          <w:bCs/>
+        </w:rPr>
+        <w:t>📌</w:t>
+      </w:r>
+      <w:r>
+        <w:rPr>
+          <w:b/>
+          <w:bCs/>
+        </w:rPr>
+        <w:t xml:space="preserve"> </w:t>
+      </w:r>
+      <w:r>
+        <w:rPr>
+          <w:b/>
+          <w:bCs/>
+          <w:rtl/>
+        </w:rPr>
+        <w:t>نکات تکمیلی</w:t>
+      </w:r>
+      <w:r>
+        <w:rPr>
+          <w:b/>
+          <w:bCs/>
+        </w:rPr>
+        <w:t>:</w:t>
+      </w:r>
+    </w:p>
+    <w:p>
+      <w:pPr>
+        <w:numPr>
+          <w:ilvl w:val="0"/>
+          <w:numId w:val="9"/>
+        </w:numPr>
+        <w:bidi/>
+      </w:pPr>
+      <w:r>
+        <w:rPr>
+          <w:rtl/>
+        </w:rPr>
+        <w:t xml:space="preserve">اگر تغییرات جدیدی داشتید، فقط کافی است مراحل </w:t>
+      </w:r>
+      <w:r>
+        <w:t xml:space="preserve">build </w:t>
+      </w:r>
+      <w:r>
+        <w:rPr>
+          <w:rtl/>
+        </w:rPr>
+        <w:t xml:space="preserve">و </w:t>
+      </w:r>
+      <w:r>
+        <w:t xml:space="preserve">push </w:t>
+      </w:r>
+      <w:r>
+        <w:rPr>
+          <w:rtl/>
+        </w:rPr>
+        <w:t>را تکرار کنید</w:t>
+      </w:r>
+      <w:r>
+        <w:t>.</w:t>
+      </w:r>
+    </w:p>
+    <w:p>
+      <w:pPr>
+        <w:numPr>
+          <w:ilvl w:val="0"/>
+          <w:numId w:val="9"/>
+        </w:numPr>
+        <w:bidi/>
+      </w:pPr>
+      <w:r>
+        <w:rPr>
+          <w:rtl/>
+        </w:rPr>
+        <w:lastRenderedPageBreak/>
+        <w:t>ممکن است چند دقیقه طول بکشد تا تغییرات روی سایت نمایش داده شوند</w:t>
+      </w:r>
+      <w:r>
+        <w:t>.</w:t>
+      </w:r>
+    </w:p>
+    <w:p>
+      <w:pPr>
+        <w:jc w:val="right"/>
+      </w:pPr>
+    </w:p>
     <w:sectPr>
       <w:pgSz w:w="11906" w:h="16838"/>
       <w:pgMar w:top="1440" w:right="1440" w:bottom="1440" w:left="1440" w:header="708" w:footer="708" w:gutter="0"/>
@@ -1492,11 +4005,1043 @@
       </w:rPr>
     </w:lvl>
   </w:abstractNum>
+  <w:abstractNum w:abstractNumId="2" w15:restartNumberingAfterBreak="0">
+    <w:nsid w:val="186B0381"/>
+    <w:multiLevelType w:val="multilevel"/>
+    <w:tmpl w:val="12C0AB8E"/>
+    <w:lvl w:ilvl="0">
+      <w:start w:val="1"/>
+      <w:numFmt w:val="bullet"/>
+      <w:lvlText w:val=""/>
+      <w:lvlJc w:val="left"/>
+      <w:pPr>
+        <w:tabs>
+          <w:tab w:val="num" w:pos="720"/>
+        </w:tabs>
+        <w:ind w:left="720" w:hanging="360"/>
+      </w:pPr>
+      <w:rPr>
+        <w:rFonts w:ascii="Symbol" w:hAnsi="Symbol" w:hint="default"/>
+        <w:sz w:val="20"/>
+      </w:rPr>
+    </w:lvl>
+    <w:lvl w:ilvl="1" w:tentative="1">
+      <w:start w:val="1"/>
+      <w:numFmt w:val="bullet"/>
+      <w:lvlText w:val="o"/>
+      <w:lvlJc w:val="left"/>
+      <w:pPr>
+        <w:tabs>
+          <w:tab w:val="num" w:pos="1440"/>
+        </w:tabs>
+        <w:ind w:left="1440" w:hanging="360"/>
+      </w:pPr>
+      <w:rPr>
+        <w:rFonts w:ascii="Courier New" w:hAnsi="Courier New" w:hint="default"/>
+        <w:sz w:val="20"/>
+      </w:rPr>
+    </w:lvl>
+    <w:lvl w:ilvl="2" w:tentative="1">
+      <w:start w:val="1"/>
+      <w:numFmt w:val="bullet"/>
+      <w:lvlText w:val=""/>
+      <w:lvlJc w:val="left"/>
+      <w:pPr>
+        <w:tabs>
+          <w:tab w:val="num" w:pos="2160"/>
+        </w:tabs>
+        <w:ind w:left="2160" w:hanging="360"/>
+      </w:pPr>
+      <w:rPr>
+        <w:rFonts w:ascii="Wingdings" w:hAnsi="Wingdings" w:hint="default"/>
+        <w:sz w:val="20"/>
+      </w:rPr>
+    </w:lvl>
+    <w:lvl w:ilvl="3" w:tentative="1">
+      <w:start w:val="1"/>
+      <w:numFmt w:val="bullet"/>
+      <w:lvlText w:val=""/>
+      <w:lvlJc w:val="left"/>
+      <w:pPr>
+        <w:tabs>
+          <w:tab w:val="num" w:pos="2880"/>
+        </w:tabs>
+        <w:ind w:left="2880" w:hanging="360"/>
+      </w:pPr>
+      <w:rPr>
+        <w:rFonts w:ascii="Wingdings" w:hAnsi="Wingdings" w:hint="default"/>
+        <w:sz w:val="20"/>
+      </w:rPr>
+    </w:lvl>
+    <w:lvl w:ilvl="4" w:tentative="1">
+      <w:start w:val="1"/>
+      <w:numFmt w:val="bullet"/>
+      <w:lvlText w:val=""/>
+      <w:lvlJc w:val="left"/>
+      <w:pPr>
+        <w:tabs>
+          <w:tab w:val="num" w:pos="3600"/>
+        </w:tabs>
+        <w:ind w:left="3600" w:hanging="360"/>
+      </w:pPr>
+      <w:rPr>
+        <w:rFonts w:ascii="Wingdings" w:hAnsi="Wingdings" w:hint="default"/>
+        <w:sz w:val="20"/>
+      </w:rPr>
+    </w:lvl>
+    <w:lvl w:ilvl="5" w:tentative="1">
+      <w:start w:val="1"/>
+      <w:numFmt w:val="bullet"/>
+      <w:lvlText w:val=""/>
+      <w:lvlJc w:val="left"/>
+      <w:pPr>
+        <w:tabs>
+          <w:tab w:val="num" w:pos="4320"/>
+        </w:tabs>
+        <w:ind w:left="4320" w:hanging="360"/>
+      </w:pPr>
+      <w:rPr>
+        <w:rFonts w:ascii="Wingdings" w:hAnsi="Wingdings" w:hint="default"/>
+        <w:sz w:val="20"/>
+      </w:rPr>
+    </w:lvl>
+    <w:lvl w:ilvl="6" w:tentative="1">
+      <w:start w:val="1"/>
+      <w:numFmt w:val="bullet"/>
+      <w:lvlText w:val=""/>
+      <w:lvlJc w:val="left"/>
+      <w:pPr>
+        <w:tabs>
+          <w:tab w:val="num" w:pos="5040"/>
+        </w:tabs>
+        <w:ind w:left="5040" w:hanging="360"/>
+      </w:pPr>
+      <w:rPr>
+        <w:rFonts w:ascii="Wingdings" w:hAnsi="Wingdings" w:hint="default"/>
+        <w:sz w:val="20"/>
+      </w:rPr>
+    </w:lvl>
+    <w:lvl w:ilvl="7" w:tentative="1">
+      <w:start w:val="1"/>
+      <w:numFmt w:val="bullet"/>
+      <w:lvlText w:val=""/>
+      <w:lvlJc w:val="left"/>
+      <w:pPr>
+        <w:tabs>
+          <w:tab w:val="num" w:pos="5760"/>
+        </w:tabs>
+        <w:ind w:left="5760" w:hanging="360"/>
+      </w:pPr>
+      <w:rPr>
+        <w:rFonts w:ascii="Wingdings" w:hAnsi="Wingdings" w:hint="default"/>
+        <w:sz w:val="20"/>
+      </w:rPr>
+    </w:lvl>
+    <w:lvl w:ilvl="8" w:tentative="1">
+      <w:start w:val="1"/>
+      <w:numFmt w:val="bullet"/>
+      <w:lvlText w:val=""/>
+      <w:lvlJc w:val="left"/>
+      <w:pPr>
+        <w:tabs>
+          <w:tab w:val="num" w:pos="6480"/>
+        </w:tabs>
+        <w:ind w:left="6480" w:hanging="360"/>
+      </w:pPr>
+      <w:rPr>
+        <w:rFonts w:ascii="Wingdings" w:hAnsi="Wingdings" w:hint="default"/>
+        <w:sz w:val="20"/>
+      </w:rPr>
+    </w:lvl>
+  </w:abstractNum>
+  <w:abstractNum w:abstractNumId="3" w15:restartNumberingAfterBreak="0">
+    <w:nsid w:val="187C0592"/>
+    <w:multiLevelType w:val="multilevel"/>
+    <w:tmpl w:val="B5D09DE8"/>
+    <w:lvl w:ilvl="0">
+      <w:start w:val="1"/>
+      <w:numFmt w:val="bullet"/>
+      <w:lvlText w:val=""/>
+      <w:lvlJc w:val="left"/>
+      <w:pPr>
+        <w:tabs>
+          <w:tab w:val="num" w:pos="720"/>
+        </w:tabs>
+        <w:ind w:left="720" w:hanging="360"/>
+      </w:pPr>
+      <w:rPr>
+        <w:rFonts w:ascii="Symbol" w:hAnsi="Symbol" w:hint="default"/>
+        <w:sz w:val="20"/>
+      </w:rPr>
+    </w:lvl>
+    <w:lvl w:ilvl="1" w:tentative="1">
+      <w:start w:val="1"/>
+      <w:numFmt w:val="bullet"/>
+      <w:lvlText w:val="o"/>
+      <w:lvlJc w:val="left"/>
+      <w:pPr>
+        <w:tabs>
+          <w:tab w:val="num" w:pos="1440"/>
+        </w:tabs>
+        <w:ind w:left="1440" w:hanging="360"/>
+      </w:pPr>
+      <w:rPr>
+        <w:rFonts w:ascii="Courier New" w:hAnsi="Courier New" w:hint="default"/>
+        <w:sz w:val="20"/>
+      </w:rPr>
+    </w:lvl>
+    <w:lvl w:ilvl="2" w:tentative="1">
+      <w:start w:val="1"/>
+      <w:numFmt w:val="bullet"/>
+      <w:lvlText w:val=""/>
+      <w:lvlJc w:val="left"/>
+      <w:pPr>
+        <w:tabs>
+          <w:tab w:val="num" w:pos="2160"/>
+        </w:tabs>
+        <w:ind w:left="2160" w:hanging="360"/>
+      </w:pPr>
+      <w:rPr>
+        <w:rFonts w:ascii="Wingdings" w:hAnsi="Wingdings" w:hint="default"/>
+        <w:sz w:val="20"/>
+      </w:rPr>
+    </w:lvl>
+    <w:lvl w:ilvl="3" w:tentative="1">
+      <w:start w:val="1"/>
+      <w:numFmt w:val="bullet"/>
+      <w:lvlText w:val=""/>
+      <w:lvlJc w:val="left"/>
+      <w:pPr>
+        <w:tabs>
+          <w:tab w:val="num" w:pos="2880"/>
+        </w:tabs>
+        <w:ind w:left="2880" w:hanging="360"/>
+      </w:pPr>
+      <w:rPr>
+        <w:rFonts w:ascii="Wingdings" w:hAnsi="Wingdings" w:hint="default"/>
+        <w:sz w:val="20"/>
+      </w:rPr>
+    </w:lvl>
+    <w:lvl w:ilvl="4" w:tentative="1">
+      <w:start w:val="1"/>
+      <w:numFmt w:val="bullet"/>
+      <w:lvlText w:val=""/>
+      <w:lvlJc w:val="left"/>
+      <w:pPr>
+        <w:tabs>
+          <w:tab w:val="num" w:pos="3600"/>
+        </w:tabs>
+        <w:ind w:left="3600" w:hanging="360"/>
+      </w:pPr>
+      <w:rPr>
+        <w:rFonts w:ascii="Wingdings" w:hAnsi="Wingdings" w:hint="default"/>
+        <w:sz w:val="20"/>
+      </w:rPr>
+    </w:lvl>
+    <w:lvl w:ilvl="5" w:tentative="1">
+      <w:start w:val="1"/>
+      <w:numFmt w:val="bullet"/>
+      <w:lvlText w:val=""/>
+      <w:lvlJc w:val="left"/>
+      <w:pPr>
+        <w:tabs>
+          <w:tab w:val="num" w:pos="4320"/>
+        </w:tabs>
+        <w:ind w:left="4320" w:hanging="360"/>
+      </w:pPr>
+      <w:rPr>
+        <w:rFonts w:ascii="Wingdings" w:hAnsi="Wingdings" w:hint="default"/>
+        <w:sz w:val="20"/>
+      </w:rPr>
+    </w:lvl>
+    <w:lvl w:ilvl="6" w:tentative="1">
+      <w:start w:val="1"/>
+      <w:numFmt w:val="bullet"/>
+      <w:lvlText w:val=""/>
+      <w:lvlJc w:val="left"/>
+      <w:pPr>
+        <w:tabs>
+          <w:tab w:val="num" w:pos="5040"/>
+        </w:tabs>
+        <w:ind w:left="5040" w:hanging="360"/>
+      </w:pPr>
+      <w:rPr>
+        <w:rFonts w:ascii="Wingdings" w:hAnsi="Wingdings" w:hint="default"/>
+        <w:sz w:val="20"/>
+      </w:rPr>
+    </w:lvl>
+    <w:lvl w:ilvl="7" w:tentative="1">
+      <w:start w:val="1"/>
+      <w:numFmt w:val="bullet"/>
+      <w:lvlText w:val=""/>
+      <w:lvlJc w:val="left"/>
+      <w:pPr>
+        <w:tabs>
+          <w:tab w:val="num" w:pos="5760"/>
+        </w:tabs>
+        <w:ind w:left="5760" w:hanging="360"/>
+      </w:pPr>
+      <w:rPr>
+        <w:rFonts w:ascii="Wingdings" w:hAnsi="Wingdings" w:hint="default"/>
+        <w:sz w:val="20"/>
+      </w:rPr>
+    </w:lvl>
+    <w:lvl w:ilvl="8" w:tentative="1">
+      <w:start w:val="1"/>
+      <w:numFmt w:val="bullet"/>
+      <w:lvlText w:val=""/>
+      <w:lvlJc w:val="left"/>
+      <w:pPr>
+        <w:tabs>
+          <w:tab w:val="num" w:pos="6480"/>
+        </w:tabs>
+        <w:ind w:left="6480" w:hanging="360"/>
+      </w:pPr>
+      <w:rPr>
+        <w:rFonts w:ascii="Wingdings" w:hAnsi="Wingdings" w:hint="default"/>
+        <w:sz w:val="20"/>
+      </w:rPr>
+    </w:lvl>
+  </w:abstractNum>
+  <w:abstractNum w:abstractNumId="4" w15:restartNumberingAfterBreak="0">
+    <w:nsid w:val="481809E2"/>
+    <w:multiLevelType w:val="multilevel"/>
+    <w:tmpl w:val="A3A8D8DC"/>
+    <w:lvl w:ilvl="0">
+      <w:start w:val="1"/>
+      <w:numFmt w:val="bullet"/>
+      <w:lvlText w:val=""/>
+      <w:lvlJc w:val="left"/>
+      <w:pPr>
+        <w:tabs>
+          <w:tab w:val="num" w:pos="720"/>
+        </w:tabs>
+        <w:ind w:left="720" w:hanging="360"/>
+      </w:pPr>
+      <w:rPr>
+        <w:rFonts w:ascii="Symbol" w:hAnsi="Symbol" w:hint="default"/>
+        <w:sz w:val="20"/>
+      </w:rPr>
+    </w:lvl>
+    <w:lvl w:ilvl="1" w:tentative="1">
+      <w:start w:val="1"/>
+      <w:numFmt w:val="bullet"/>
+      <w:lvlText w:val="o"/>
+      <w:lvlJc w:val="left"/>
+      <w:pPr>
+        <w:tabs>
+          <w:tab w:val="num" w:pos="1440"/>
+        </w:tabs>
+        <w:ind w:left="1440" w:hanging="360"/>
+      </w:pPr>
+      <w:rPr>
+        <w:rFonts w:ascii="Courier New" w:hAnsi="Courier New" w:hint="default"/>
+        <w:sz w:val="20"/>
+      </w:rPr>
+    </w:lvl>
+    <w:lvl w:ilvl="2" w:tentative="1">
+      <w:start w:val="1"/>
+      <w:numFmt w:val="bullet"/>
+      <w:lvlText w:val=""/>
+      <w:lvlJc w:val="left"/>
+      <w:pPr>
+        <w:tabs>
+          <w:tab w:val="num" w:pos="2160"/>
+        </w:tabs>
+        <w:ind w:left="2160" w:hanging="360"/>
+      </w:pPr>
+      <w:rPr>
+        <w:rFonts w:ascii="Wingdings" w:hAnsi="Wingdings" w:hint="default"/>
+        <w:sz w:val="20"/>
+      </w:rPr>
+    </w:lvl>
+    <w:lvl w:ilvl="3" w:tentative="1">
+      <w:start w:val="1"/>
+      <w:numFmt w:val="bullet"/>
+      <w:lvlText w:val=""/>
+      <w:lvlJc w:val="left"/>
+      <w:pPr>
+        <w:tabs>
+          <w:tab w:val="num" w:pos="2880"/>
+        </w:tabs>
+        <w:ind w:left="2880" w:hanging="360"/>
+      </w:pPr>
+      <w:rPr>
+        <w:rFonts w:ascii="Wingdings" w:hAnsi="Wingdings" w:hint="default"/>
+        <w:sz w:val="20"/>
+      </w:rPr>
+    </w:lvl>
+    <w:lvl w:ilvl="4" w:tentative="1">
+      <w:start w:val="1"/>
+      <w:numFmt w:val="bullet"/>
+      <w:lvlText w:val=""/>
+      <w:lvlJc w:val="left"/>
+      <w:pPr>
+        <w:tabs>
+          <w:tab w:val="num" w:pos="3600"/>
+        </w:tabs>
+        <w:ind w:left="3600" w:hanging="360"/>
+      </w:pPr>
+      <w:rPr>
+        <w:rFonts w:ascii="Wingdings" w:hAnsi="Wingdings" w:hint="default"/>
+        <w:sz w:val="20"/>
+      </w:rPr>
+    </w:lvl>
+    <w:lvl w:ilvl="5" w:tentative="1">
+      <w:start w:val="1"/>
+      <w:numFmt w:val="bullet"/>
+      <w:lvlText w:val=""/>
+      <w:lvlJc w:val="left"/>
+      <w:pPr>
+        <w:tabs>
+          <w:tab w:val="num" w:pos="4320"/>
+        </w:tabs>
+        <w:ind w:left="4320" w:hanging="360"/>
+      </w:pPr>
+      <w:rPr>
+        <w:rFonts w:ascii="Wingdings" w:hAnsi="Wingdings" w:hint="default"/>
+        <w:sz w:val="20"/>
+      </w:rPr>
+    </w:lvl>
+    <w:lvl w:ilvl="6" w:tentative="1">
+      <w:start w:val="1"/>
+      <w:numFmt w:val="bullet"/>
+      <w:lvlText w:val=""/>
+      <w:lvlJc w:val="left"/>
+      <w:pPr>
+        <w:tabs>
+          <w:tab w:val="num" w:pos="5040"/>
+        </w:tabs>
+        <w:ind w:left="5040" w:hanging="360"/>
+      </w:pPr>
+      <w:rPr>
+        <w:rFonts w:ascii="Wingdings" w:hAnsi="Wingdings" w:hint="default"/>
+        <w:sz w:val="20"/>
+      </w:rPr>
+    </w:lvl>
+    <w:lvl w:ilvl="7" w:tentative="1">
+      <w:start w:val="1"/>
+      <w:numFmt w:val="bullet"/>
+      <w:lvlText w:val=""/>
+      <w:lvlJc w:val="left"/>
+      <w:pPr>
+        <w:tabs>
+          <w:tab w:val="num" w:pos="5760"/>
+        </w:tabs>
+        <w:ind w:left="5760" w:hanging="360"/>
+      </w:pPr>
+      <w:rPr>
+        <w:rFonts w:ascii="Wingdings" w:hAnsi="Wingdings" w:hint="default"/>
+        <w:sz w:val="20"/>
+      </w:rPr>
+    </w:lvl>
+    <w:lvl w:ilvl="8" w:tentative="1">
+      <w:start w:val="1"/>
+      <w:numFmt w:val="bullet"/>
+      <w:lvlText w:val=""/>
+      <w:lvlJc w:val="left"/>
+      <w:pPr>
+        <w:tabs>
+          <w:tab w:val="num" w:pos="6480"/>
+        </w:tabs>
+        <w:ind w:left="6480" w:hanging="360"/>
+      </w:pPr>
+      <w:rPr>
+        <w:rFonts w:ascii="Wingdings" w:hAnsi="Wingdings" w:hint="default"/>
+        <w:sz w:val="20"/>
+      </w:rPr>
+    </w:lvl>
+  </w:abstractNum>
+  <w:abstractNum w:abstractNumId="5" w15:restartNumberingAfterBreak="0">
+    <w:nsid w:val="4D70193F"/>
+    <w:multiLevelType w:val="multilevel"/>
+    <w:tmpl w:val="9780A0F6"/>
+    <w:lvl w:ilvl="0">
+      <w:start w:val="1"/>
+      <w:numFmt w:val="bullet"/>
+      <w:lvlText w:val=""/>
+      <w:lvlJc w:val="left"/>
+      <w:pPr>
+        <w:tabs>
+          <w:tab w:val="num" w:pos="720"/>
+        </w:tabs>
+        <w:ind w:left="720" w:hanging="360"/>
+      </w:pPr>
+      <w:rPr>
+        <w:rFonts w:ascii="Symbol" w:hAnsi="Symbol" w:hint="default"/>
+        <w:sz w:val="20"/>
+      </w:rPr>
+    </w:lvl>
+    <w:lvl w:ilvl="1" w:tentative="1">
+      <w:start w:val="1"/>
+      <w:numFmt w:val="bullet"/>
+      <w:lvlText w:val="o"/>
+      <w:lvlJc w:val="left"/>
+      <w:pPr>
+        <w:tabs>
+          <w:tab w:val="num" w:pos="1440"/>
+        </w:tabs>
+        <w:ind w:left="1440" w:hanging="360"/>
+      </w:pPr>
+      <w:rPr>
+        <w:rFonts w:ascii="Courier New" w:hAnsi="Courier New" w:hint="default"/>
+        <w:sz w:val="20"/>
+      </w:rPr>
+    </w:lvl>
+    <w:lvl w:ilvl="2" w:tentative="1">
+      <w:start w:val="1"/>
+      <w:numFmt w:val="bullet"/>
+      <w:lvlText w:val=""/>
+      <w:lvlJc w:val="left"/>
+      <w:pPr>
+        <w:tabs>
+          <w:tab w:val="num" w:pos="2160"/>
+        </w:tabs>
+        <w:ind w:left="2160" w:hanging="360"/>
+      </w:pPr>
+      <w:rPr>
+        <w:rFonts w:ascii="Wingdings" w:hAnsi="Wingdings" w:hint="default"/>
+        <w:sz w:val="20"/>
+      </w:rPr>
+    </w:lvl>
+    <w:lvl w:ilvl="3" w:tentative="1">
+      <w:start w:val="1"/>
+      <w:numFmt w:val="bullet"/>
+      <w:lvlText w:val=""/>
+      <w:lvlJc w:val="left"/>
+      <w:pPr>
+        <w:tabs>
+          <w:tab w:val="num" w:pos="2880"/>
+        </w:tabs>
+        <w:ind w:left="2880" w:hanging="360"/>
+      </w:pPr>
+      <w:rPr>
+        <w:rFonts w:ascii="Wingdings" w:hAnsi="Wingdings" w:hint="default"/>
+        <w:sz w:val="20"/>
+      </w:rPr>
+    </w:lvl>
+    <w:lvl w:ilvl="4" w:tentative="1">
+      <w:start w:val="1"/>
+      <w:numFmt w:val="bullet"/>
+      <w:lvlText w:val=""/>
+      <w:lvlJc w:val="left"/>
+      <w:pPr>
+        <w:tabs>
+          <w:tab w:val="num" w:pos="3600"/>
+        </w:tabs>
+        <w:ind w:left="3600" w:hanging="360"/>
+      </w:pPr>
+      <w:rPr>
+        <w:rFonts w:ascii="Wingdings" w:hAnsi="Wingdings" w:hint="default"/>
+        <w:sz w:val="20"/>
+      </w:rPr>
+    </w:lvl>
+    <w:lvl w:ilvl="5" w:tentative="1">
+      <w:start w:val="1"/>
+      <w:numFmt w:val="bullet"/>
+      <w:lvlText w:val=""/>
+      <w:lvlJc w:val="left"/>
+      <w:pPr>
+        <w:tabs>
+          <w:tab w:val="num" w:pos="4320"/>
+        </w:tabs>
+        <w:ind w:left="4320" w:hanging="360"/>
+      </w:pPr>
+      <w:rPr>
+        <w:rFonts w:ascii="Wingdings" w:hAnsi="Wingdings" w:hint="default"/>
+        <w:sz w:val="20"/>
+      </w:rPr>
+    </w:lvl>
+    <w:lvl w:ilvl="6" w:tentative="1">
+      <w:start w:val="1"/>
+      <w:numFmt w:val="bullet"/>
+      <w:lvlText w:val=""/>
+      <w:lvlJc w:val="left"/>
+      <w:pPr>
+        <w:tabs>
+          <w:tab w:val="num" w:pos="5040"/>
+        </w:tabs>
+        <w:ind w:left="5040" w:hanging="360"/>
+      </w:pPr>
+      <w:rPr>
+        <w:rFonts w:ascii="Wingdings" w:hAnsi="Wingdings" w:hint="default"/>
+        <w:sz w:val="20"/>
+      </w:rPr>
+    </w:lvl>
+    <w:lvl w:ilvl="7" w:tentative="1">
+      <w:start w:val="1"/>
+      <w:numFmt w:val="bullet"/>
+      <w:lvlText w:val=""/>
+      <w:lvlJc w:val="left"/>
+      <w:pPr>
+        <w:tabs>
+          <w:tab w:val="num" w:pos="5760"/>
+        </w:tabs>
+        <w:ind w:left="5760" w:hanging="360"/>
+      </w:pPr>
+      <w:rPr>
+        <w:rFonts w:ascii="Wingdings" w:hAnsi="Wingdings" w:hint="default"/>
+        <w:sz w:val="20"/>
+      </w:rPr>
+    </w:lvl>
+    <w:lvl w:ilvl="8" w:tentative="1">
+      <w:start w:val="1"/>
+      <w:numFmt w:val="bullet"/>
+      <w:lvlText w:val=""/>
+      <w:lvlJc w:val="left"/>
+      <w:pPr>
+        <w:tabs>
+          <w:tab w:val="num" w:pos="6480"/>
+        </w:tabs>
+        <w:ind w:left="6480" w:hanging="360"/>
+      </w:pPr>
+      <w:rPr>
+        <w:rFonts w:ascii="Wingdings" w:hAnsi="Wingdings" w:hint="default"/>
+        <w:sz w:val="20"/>
+      </w:rPr>
+    </w:lvl>
+  </w:abstractNum>
+  <w:abstractNum w:abstractNumId="6" w15:restartNumberingAfterBreak="0">
+    <w:nsid w:val="4DCD679F"/>
+    <w:multiLevelType w:val="multilevel"/>
+    <w:tmpl w:val="04EAF8D6"/>
+    <w:lvl w:ilvl="0">
+      <w:start w:val="1"/>
+      <w:numFmt w:val="decimal"/>
+      <w:lvlText w:val="%1."/>
+      <w:lvlJc w:val="left"/>
+      <w:pPr>
+        <w:tabs>
+          <w:tab w:val="num" w:pos="720"/>
+        </w:tabs>
+        <w:ind w:left="720" w:hanging="360"/>
+      </w:pPr>
+    </w:lvl>
+    <w:lvl w:ilvl="1">
+      <w:start w:val="1"/>
+      <w:numFmt w:val="bullet"/>
+      <w:lvlText w:val="o"/>
+      <w:lvlJc w:val="left"/>
+      <w:pPr>
+        <w:tabs>
+          <w:tab w:val="num" w:pos="1440"/>
+        </w:tabs>
+        <w:ind w:left="1440" w:hanging="360"/>
+      </w:pPr>
+      <w:rPr>
+        <w:rFonts w:ascii="Courier New" w:hAnsi="Courier New" w:hint="default"/>
+        <w:sz w:val="20"/>
+      </w:rPr>
+    </w:lvl>
+    <w:lvl w:ilvl="2" w:tentative="1">
+      <w:start w:val="1"/>
+      <w:numFmt w:val="decimal"/>
+      <w:lvlText w:val="%3."/>
+      <w:lvlJc w:val="left"/>
+      <w:pPr>
+        <w:tabs>
+          <w:tab w:val="num" w:pos="2160"/>
+        </w:tabs>
+        <w:ind w:left="2160" w:hanging="360"/>
+      </w:pPr>
+    </w:lvl>
+    <w:lvl w:ilvl="3" w:tentative="1">
+      <w:start w:val="1"/>
+      <w:numFmt w:val="decimal"/>
+      <w:lvlText w:val="%4."/>
+      <w:lvlJc w:val="left"/>
+      <w:pPr>
+        <w:tabs>
+          <w:tab w:val="num" w:pos="2880"/>
+        </w:tabs>
+        <w:ind w:left="2880" w:hanging="360"/>
+      </w:pPr>
+    </w:lvl>
+    <w:lvl w:ilvl="4" w:tentative="1">
+      <w:start w:val="1"/>
+      <w:numFmt w:val="decimal"/>
+      <w:lvlText w:val="%5."/>
+      <w:lvlJc w:val="left"/>
+      <w:pPr>
+        <w:tabs>
+          <w:tab w:val="num" w:pos="3600"/>
+        </w:tabs>
+        <w:ind w:left="3600" w:hanging="360"/>
+      </w:pPr>
+    </w:lvl>
+    <w:lvl w:ilvl="5" w:tentative="1">
+      <w:start w:val="1"/>
+      <w:numFmt w:val="decimal"/>
+      <w:lvlText w:val="%6."/>
+      <w:lvlJc w:val="left"/>
+      <w:pPr>
+        <w:tabs>
+          <w:tab w:val="num" w:pos="4320"/>
+        </w:tabs>
+        <w:ind w:left="4320" w:hanging="360"/>
+      </w:pPr>
+    </w:lvl>
+    <w:lvl w:ilvl="6" w:tentative="1">
+      <w:start w:val="1"/>
+      <w:numFmt w:val="decimal"/>
+      <w:lvlText w:val="%7."/>
+      <w:lvlJc w:val="left"/>
+      <w:pPr>
+        <w:tabs>
+          <w:tab w:val="num" w:pos="5040"/>
+        </w:tabs>
+        <w:ind w:left="5040" w:hanging="360"/>
+      </w:pPr>
+    </w:lvl>
+    <w:lvl w:ilvl="7" w:tentative="1">
+      <w:start w:val="1"/>
+      <w:numFmt w:val="decimal"/>
+      <w:lvlText w:val="%8."/>
+      <w:lvlJc w:val="left"/>
+      <w:pPr>
+        <w:tabs>
+          <w:tab w:val="num" w:pos="5760"/>
+        </w:tabs>
+        <w:ind w:left="5760" w:hanging="360"/>
+      </w:pPr>
+    </w:lvl>
+    <w:lvl w:ilvl="8" w:tentative="1">
+      <w:start w:val="1"/>
+      <w:numFmt w:val="decimal"/>
+      <w:lvlText w:val="%9."/>
+      <w:lvlJc w:val="left"/>
+      <w:pPr>
+        <w:tabs>
+          <w:tab w:val="num" w:pos="6480"/>
+        </w:tabs>
+        <w:ind w:left="6480" w:hanging="360"/>
+      </w:pPr>
+    </w:lvl>
+  </w:abstractNum>
+  <w:abstractNum w:abstractNumId="7" w15:restartNumberingAfterBreak="0">
+    <w:nsid w:val="635919E4"/>
+    <w:multiLevelType w:val="multilevel"/>
+    <w:tmpl w:val="C80055FE"/>
+    <w:lvl w:ilvl="0">
+      <w:start w:val="1"/>
+      <w:numFmt w:val="bullet"/>
+      <w:lvlText w:val=""/>
+      <w:lvlJc w:val="left"/>
+      <w:pPr>
+        <w:tabs>
+          <w:tab w:val="num" w:pos="720"/>
+        </w:tabs>
+        <w:ind w:left="720" w:hanging="360"/>
+      </w:pPr>
+      <w:rPr>
+        <w:rFonts w:ascii="Symbol" w:hAnsi="Symbol" w:hint="default"/>
+        <w:sz w:val="20"/>
+      </w:rPr>
+    </w:lvl>
+    <w:lvl w:ilvl="1" w:tentative="1">
+      <w:start w:val="1"/>
+      <w:numFmt w:val="bullet"/>
+      <w:lvlText w:val="o"/>
+      <w:lvlJc w:val="left"/>
+      <w:pPr>
+        <w:tabs>
+          <w:tab w:val="num" w:pos="1440"/>
+        </w:tabs>
+        <w:ind w:left="1440" w:hanging="360"/>
+      </w:pPr>
+      <w:rPr>
+        <w:rFonts w:ascii="Courier New" w:hAnsi="Courier New" w:hint="default"/>
+        <w:sz w:val="20"/>
+      </w:rPr>
+    </w:lvl>
+    <w:lvl w:ilvl="2" w:tentative="1">
+      <w:start w:val="1"/>
+      <w:numFmt w:val="bullet"/>
+      <w:lvlText w:val=""/>
+      <w:lvlJc w:val="left"/>
+      <w:pPr>
+        <w:tabs>
+          <w:tab w:val="num" w:pos="2160"/>
+        </w:tabs>
+        <w:ind w:left="2160" w:hanging="360"/>
+      </w:pPr>
+      <w:rPr>
+        <w:rFonts w:ascii="Wingdings" w:hAnsi="Wingdings" w:hint="default"/>
+        <w:sz w:val="20"/>
+      </w:rPr>
+    </w:lvl>
+    <w:lvl w:ilvl="3" w:tentative="1">
+      <w:start w:val="1"/>
+      <w:numFmt w:val="bullet"/>
+      <w:lvlText w:val=""/>
+      <w:lvlJc w:val="left"/>
+      <w:pPr>
+        <w:tabs>
+          <w:tab w:val="num" w:pos="2880"/>
+        </w:tabs>
+        <w:ind w:left="2880" w:hanging="360"/>
+      </w:pPr>
+      <w:rPr>
+        <w:rFonts w:ascii="Wingdings" w:hAnsi="Wingdings" w:hint="default"/>
+        <w:sz w:val="20"/>
+      </w:rPr>
+    </w:lvl>
+    <w:lvl w:ilvl="4" w:tentative="1">
+      <w:start w:val="1"/>
+      <w:numFmt w:val="bullet"/>
+      <w:lvlText w:val=""/>
+      <w:lvlJc w:val="left"/>
+      <w:pPr>
+        <w:tabs>
+          <w:tab w:val="num" w:pos="3600"/>
+        </w:tabs>
+        <w:ind w:left="3600" w:hanging="360"/>
+      </w:pPr>
+      <w:rPr>
+        <w:rFonts w:ascii="Wingdings" w:hAnsi="Wingdings" w:hint="default"/>
+        <w:sz w:val="20"/>
+      </w:rPr>
+    </w:lvl>
+    <w:lvl w:ilvl="5" w:tentative="1">
+      <w:start w:val="1"/>
+      <w:numFmt w:val="bullet"/>
+      <w:lvlText w:val=""/>
+      <w:lvlJc w:val="left"/>
+      <w:pPr>
+        <w:tabs>
+          <w:tab w:val="num" w:pos="4320"/>
+        </w:tabs>
+        <w:ind w:left="4320" w:hanging="360"/>
+      </w:pPr>
+      <w:rPr>
+        <w:rFonts w:ascii="Wingdings" w:hAnsi="Wingdings" w:hint="default"/>
+        <w:sz w:val="20"/>
+      </w:rPr>
+    </w:lvl>
+    <w:lvl w:ilvl="6" w:tentative="1">
+      <w:start w:val="1"/>
+      <w:numFmt w:val="bullet"/>
+      <w:lvlText w:val=""/>
+      <w:lvlJc w:val="left"/>
+      <w:pPr>
+        <w:tabs>
+          <w:tab w:val="num" w:pos="5040"/>
+        </w:tabs>
+        <w:ind w:left="5040" w:hanging="360"/>
+      </w:pPr>
+      <w:rPr>
+        <w:rFonts w:ascii="Wingdings" w:hAnsi="Wingdings" w:hint="default"/>
+        <w:sz w:val="20"/>
+      </w:rPr>
+    </w:lvl>
+    <w:lvl w:ilvl="7" w:tentative="1">
+      <w:start w:val="1"/>
+      <w:numFmt w:val="bullet"/>
+      <w:lvlText w:val=""/>
+      <w:lvlJc w:val="left"/>
+      <w:pPr>
+        <w:tabs>
+          <w:tab w:val="num" w:pos="5760"/>
+        </w:tabs>
+        <w:ind w:left="5760" w:hanging="360"/>
+      </w:pPr>
+      <w:rPr>
+        <w:rFonts w:ascii="Wingdings" w:hAnsi="Wingdings" w:hint="default"/>
+        <w:sz w:val="20"/>
+      </w:rPr>
+    </w:lvl>
+    <w:lvl w:ilvl="8" w:tentative="1">
+      <w:start w:val="1"/>
+      <w:numFmt w:val="bullet"/>
+      <w:lvlText w:val=""/>
+      <w:lvlJc w:val="left"/>
+      <w:pPr>
+        <w:tabs>
+          <w:tab w:val="num" w:pos="6480"/>
+        </w:tabs>
+        <w:ind w:left="6480" w:hanging="360"/>
+      </w:pPr>
+      <w:rPr>
+        <w:rFonts w:ascii="Wingdings" w:hAnsi="Wingdings" w:hint="default"/>
+        <w:sz w:val="20"/>
+      </w:rPr>
+    </w:lvl>
+  </w:abstractNum>
+  <w:abstractNum w:abstractNumId="8" w15:restartNumberingAfterBreak="0">
+    <w:nsid w:val="7A683043"/>
+    <w:multiLevelType w:val="multilevel"/>
+    <w:tmpl w:val="5C547F6C"/>
+    <w:lvl w:ilvl="0">
+      <w:start w:val="1"/>
+      <w:numFmt w:val="bullet"/>
+      <w:lvlText w:val=""/>
+      <w:lvlJc w:val="left"/>
+      <w:pPr>
+        <w:tabs>
+          <w:tab w:val="num" w:pos="720"/>
+        </w:tabs>
+        <w:ind w:left="720" w:hanging="360"/>
+      </w:pPr>
+      <w:rPr>
+        <w:rFonts w:ascii="Symbol" w:hAnsi="Symbol" w:hint="default"/>
+        <w:sz w:val="20"/>
+      </w:rPr>
+    </w:lvl>
+    <w:lvl w:ilvl="1" w:tentative="1">
+      <w:start w:val="1"/>
+      <w:numFmt w:val="bullet"/>
+      <w:lvlText w:val="o"/>
+      <w:lvlJc w:val="left"/>
+      <w:pPr>
+        <w:tabs>
+          <w:tab w:val="num" w:pos="1440"/>
+        </w:tabs>
+        <w:ind w:left="1440" w:hanging="360"/>
+      </w:pPr>
+      <w:rPr>
+        <w:rFonts w:ascii="Courier New" w:hAnsi="Courier New" w:hint="default"/>
+        <w:sz w:val="20"/>
+      </w:rPr>
+    </w:lvl>
+    <w:lvl w:ilvl="2" w:tentative="1">
+      <w:start w:val="1"/>
+      <w:numFmt w:val="bullet"/>
+      <w:lvlText w:val=""/>
+      <w:lvlJc w:val="left"/>
+      <w:pPr>
+        <w:tabs>
+          <w:tab w:val="num" w:pos="2160"/>
+        </w:tabs>
+        <w:ind w:left="2160" w:hanging="360"/>
+      </w:pPr>
+      <w:rPr>
+        <w:rFonts w:ascii="Wingdings" w:hAnsi="Wingdings" w:hint="default"/>
+        <w:sz w:val="20"/>
+      </w:rPr>
+    </w:lvl>
+    <w:lvl w:ilvl="3" w:tentative="1">
+      <w:start w:val="1"/>
+      <w:numFmt w:val="bullet"/>
+      <w:lvlText w:val=""/>
+      <w:lvlJc w:val="left"/>
+      <w:pPr>
+        <w:tabs>
+          <w:tab w:val="num" w:pos="2880"/>
+        </w:tabs>
+        <w:ind w:left="2880" w:hanging="360"/>
+      </w:pPr>
+      <w:rPr>
+        <w:rFonts w:ascii="Wingdings" w:hAnsi="Wingdings" w:hint="default"/>
+        <w:sz w:val="20"/>
+      </w:rPr>
+    </w:lvl>
+    <w:lvl w:ilvl="4" w:tentative="1">
+      <w:start w:val="1"/>
+      <w:numFmt w:val="bullet"/>
+      <w:lvlText w:val=""/>
+      <w:lvlJc w:val="left"/>
+      <w:pPr>
+        <w:tabs>
+          <w:tab w:val="num" w:pos="3600"/>
+        </w:tabs>
+        <w:ind w:left="3600" w:hanging="360"/>
+      </w:pPr>
+      <w:rPr>
+        <w:rFonts w:ascii="Wingdings" w:hAnsi="Wingdings" w:hint="default"/>
+        <w:sz w:val="20"/>
+      </w:rPr>
+    </w:lvl>
+    <w:lvl w:ilvl="5" w:tentative="1">
+      <w:start w:val="1"/>
+      <w:numFmt w:val="bullet"/>
+      <w:lvlText w:val=""/>
+      <w:lvlJc w:val="left"/>
+      <w:pPr>
+        <w:tabs>
+          <w:tab w:val="num" w:pos="4320"/>
+        </w:tabs>
+        <w:ind w:left="4320" w:hanging="360"/>
+      </w:pPr>
+      <w:rPr>
+        <w:rFonts w:ascii="Wingdings" w:hAnsi="Wingdings" w:hint="default"/>
+        <w:sz w:val="20"/>
+      </w:rPr>
+    </w:lvl>
+    <w:lvl w:ilvl="6" w:tentative="1">
+      <w:start w:val="1"/>
+      <w:numFmt w:val="bullet"/>
+      <w:lvlText w:val=""/>
+      <w:lvlJc w:val="left"/>
+      <w:pPr>
+        <w:tabs>
+          <w:tab w:val="num" w:pos="5040"/>
+        </w:tabs>
+        <w:ind w:left="5040" w:hanging="360"/>
+      </w:pPr>
+      <w:rPr>
+        <w:rFonts w:ascii="Wingdings" w:hAnsi="Wingdings" w:hint="default"/>
+        <w:sz w:val="20"/>
+      </w:rPr>
+    </w:lvl>
+    <w:lvl w:ilvl="7" w:tentative="1">
+      <w:start w:val="1"/>
+      <w:numFmt w:val="bullet"/>
+      <w:lvlText w:val=""/>
+      <w:lvlJc w:val="left"/>
+      <w:pPr>
+        <w:tabs>
+          <w:tab w:val="num" w:pos="5760"/>
+        </w:tabs>
+        <w:ind w:left="5760" w:hanging="360"/>
+      </w:pPr>
+      <w:rPr>
+        <w:rFonts w:ascii="Wingdings" w:hAnsi="Wingdings" w:hint="default"/>
+        <w:sz w:val="20"/>
+      </w:rPr>
+    </w:lvl>
+    <w:lvl w:ilvl="8" w:tentative="1">
+      <w:start w:val="1"/>
+      <w:numFmt w:val="bullet"/>
+      <w:lvlText w:val=""/>
+      <w:lvlJc w:val="left"/>
+      <w:pPr>
+        <w:tabs>
+          <w:tab w:val="num" w:pos="6480"/>
+        </w:tabs>
+        <w:ind w:left="6480" w:hanging="360"/>
+      </w:pPr>
+      <w:rPr>
+        <w:rFonts w:ascii="Wingdings" w:hAnsi="Wingdings" w:hint="default"/>
+        <w:sz w:val="20"/>
+      </w:rPr>
+    </w:lvl>
+  </w:abstractNum>
   <w:num w:numId="1" w16cid:durableId="452795869">
     <w:abstractNumId w:val="0"/>
   </w:num>
   <w:num w:numId="2" w16cid:durableId="1819028298">
     <w:abstractNumId w:val="1"/>
+  </w:num>
+  <w:num w:numId="3" w16cid:durableId="203056935">
+    <w:abstractNumId w:val="4"/>
+  </w:num>
+  <w:num w:numId="4" w16cid:durableId="630674815">
+    <w:abstractNumId w:val="7"/>
+  </w:num>
+  <w:num w:numId="5" w16cid:durableId="140315089">
+    <w:abstractNumId w:val="2"/>
+  </w:num>
+  <w:num w:numId="6" w16cid:durableId="588270693">
+    <w:abstractNumId w:val="3"/>
+  </w:num>
+  <w:num w:numId="7" w16cid:durableId="1325621814">
+    <w:abstractNumId w:val="5"/>
+  </w:num>
+  <w:num w:numId="8" w16cid:durableId="1523401392">
+    <w:abstractNumId w:val="6"/>
+  </w:num>
+  <w:num w:numId="9" w16cid:durableId="1792163261">
+    <w:abstractNumId w:val="8"/>
   </w:num>
 </w:numbering>
 </file>

</xml_diff>